<commit_message>
documentação atualizada, d. de solução e negocios, marcos do proj, print clickup
</commit_message>
<xml_diff>
--- a/Documentação_Atualizada_ValidacaoPendente .docx
+++ b/Documentação_Atualizada_ValidacaoPendente .docx
@@ -53,54 +53,22 @@
           <w:sz w:val="24"/>
           <w:szCs w:val="24"/>
         </w:rPr>
-        <w:t xml:space="preserve">Bianca </w:t>
-      </w:r>
-      <w:proofErr w:type="spellStart"/>
-      <w:r>
-        <w:rPr>
-          <w:sz w:val="24"/>
-          <w:szCs w:val="24"/>
-        </w:rPr>
-        <w:t>Namie</w:t>
-      </w:r>
-      <w:proofErr w:type="spellEnd"/>
-      <w:r>
-        <w:rPr>
-          <w:sz w:val="24"/>
-          <w:szCs w:val="24"/>
-        </w:rPr>
-        <w:t xml:space="preserve"> Hara Tsuchiya</w:t>
-      </w:r>
-    </w:p>
-    <w:p>
-      <w:pPr>
-        <w:rPr>
-          <w:sz w:val="24"/>
-          <w:szCs w:val="24"/>
-        </w:rPr>
-      </w:pPr>
-      <w:r>
-        <w:rPr>
-          <w:sz w:val="24"/>
-          <w:szCs w:val="24"/>
-        </w:rPr>
-        <w:t xml:space="preserve">Enzo </w:t>
-      </w:r>
-      <w:proofErr w:type="spellStart"/>
-      <w:r>
-        <w:rPr>
-          <w:sz w:val="24"/>
-          <w:szCs w:val="24"/>
-        </w:rPr>
-        <w:t>Medej</w:t>
-      </w:r>
-      <w:proofErr w:type="spellEnd"/>
-      <w:r>
-        <w:rPr>
-          <w:sz w:val="24"/>
-          <w:szCs w:val="24"/>
-        </w:rPr>
-        <w:t xml:space="preserve"> Guimar</w:t>
+        <w:t>Bianca Namie Hara Tsuchiya</w:t>
+      </w:r>
+    </w:p>
+    <w:p>
+      <w:pPr>
+        <w:rPr>
+          <w:sz w:val="24"/>
+          <w:szCs w:val="24"/>
+        </w:rPr>
+      </w:pPr>
+      <w:r>
+        <w:rPr>
+          <w:sz w:val="24"/>
+          <w:szCs w:val="24"/>
+        </w:rPr>
+        <w:t>Enzo Medej Guimar</w:t>
       </w:r>
       <w:r>
         <w:rPr>
@@ -130,23 +98,7 @@
           <w:sz w:val="24"/>
           <w:szCs w:val="24"/>
         </w:rPr>
-        <w:t xml:space="preserve">Giovanna </w:t>
-      </w:r>
-      <w:proofErr w:type="spellStart"/>
-      <w:r>
-        <w:rPr>
-          <w:sz w:val="24"/>
-          <w:szCs w:val="24"/>
-        </w:rPr>
-        <w:t>Benichel</w:t>
-      </w:r>
-      <w:proofErr w:type="spellEnd"/>
-      <w:r>
-        <w:rPr>
-          <w:sz w:val="24"/>
-          <w:szCs w:val="24"/>
-        </w:rPr>
-        <w:t xml:space="preserve"> Dos Santos</w:t>
+        <w:t>Giovanna Benichel Dos Santos</w:t>
       </w:r>
     </w:p>
     <w:p>
@@ -307,21 +259,7 @@
         <w:jc w:val="right"/>
       </w:pPr>
       <w:r>
-        <w:t xml:space="preserve">São Paulo, dia </w:t>
-      </w:r>
-      <w:r>
-        <w:t>18</w:t>
-      </w:r>
-      <w:r>
-        <w:t xml:space="preserve"> de </w:t>
-      </w:r>
-      <w:proofErr w:type="gramStart"/>
-      <w:r>
-        <w:t>Outubro</w:t>
-      </w:r>
-      <w:proofErr w:type="gramEnd"/>
-      <w:r>
-        <w:t xml:space="preserve"> de 2022.</w:t>
+        <w:t>São Paulo, dia 18 de Outubro de 2022.</w:t>
       </w:r>
     </w:p>
     <w:p>
@@ -630,23 +568,7 @@
           <w:sz w:val="24"/>
           <w:szCs w:val="24"/>
         </w:rPr>
-        <w:t xml:space="preserve"> </w:t>
-      </w:r>
-      <w:proofErr w:type="spellStart"/>
-      <w:r>
-        <w:rPr>
-          <w:sz w:val="24"/>
-          <w:szCs w:val="24"/>
-        </w:rPr>
-        <w:t>call</w:t>
-      </w:r>
-      <w:proofErr w:type="spellEnd"/>
-      <w:r>
-        <w:rPr>
-          <w:sz w:val="24"/>
-          <w:szCs w:val="24"/>
-        </w:rPr>
-        <w:t xml:space="preserve"> center</w:t>
+        <w:t xml:space="preserve"> call center</w:t>
       </w:r>
       <w:r>
         <w:rPr>
@@ -732,49 +654,7 @@
           <w:sz w:val="24"/>
           <w:szCs w:val="24"/>
         </w:rPr>
-        <w:t>, inclusive, de saúde, que interferem na qualidade e produtividade dos atendentes. Logo, as taxas de absenteísmo crescem, fazendo com que seja crucial a</w:t>
-      </w:r>
-      <w:r>
-        <w:rPr>
-          <w:sz w:val="24"/>
-          <w:szCs w:val="24"/>
-        </w:rPr>
-        <w:t xml:space="preserve"> definição</w:t>
-      </w:r>
-      <w:r>
-        <w:rPr>
-          <w:sz w:val="24"/>
-          <w:szCs w:val="24"/>
-        </w:rPr>
-        <w:t>, atualização ou mesmo a modificação</w:t>
-      </w:r>
-      <w:r>
-        <w:rPr>
-          <w:sz w:val="24"/>
-          <w:szCs w:val="24"/>
-        </w:rPr>
-        <w:t xml:space="preserve"> d</w:t>
-      </w:r>
-      <w:r>
-        <w:rPr>
-          <w:sz w:val="24"/>
-          <w:szCs w:val="24"/>
-        </w:rPr>
-        <w:t>as</w:t>
-      </w:r>
-      <w:r>
-        <w:rPr>
-          <w:sz w:val="24"/>
-          <w:szCs w:val="24"/>
-        </w:rPr>
-        <w:t xml:space="preserve"> políticas e normas de seguranç</w:t>
-      </w:r>
-      <w:r>
-        <w:rPr>
-          <w:sz w:val="24"/>
-          <w:szCs w:val="24"/>
-        </w:rPr>
-        <w:t xml:space="preserve">a. </w:t>
+        <w:t xml:space="preserve">, inclusive, de saúde, que interferem na qualidade e produtividade dos atendentes. Logo, as taxas de absenteísmo crescem, fazendo com que seja crucial a definição, atualização ou mesmo a modificação das políticas e normas de segurança. </w:t>
       </w:r>
     </w:p>
     <w:p>
@@ -893,7 +773,7 @@
           <w:szCs w:val="24"/>
           <w:shd w:val="clear" w:color="auto" w:fill="FFFFFF"/>
         </w:rPr>
-        <w:t>p</w:t>
+        <w:t xml:space="preserve">para que o ambiente de trabalho esteja adequado, deve-se estar com uma iluminação entre 500 e 750 lux e seguir os padrões da norma NBR5413 da </w:t>
       </w:r>
       <w:r>
         <w:rPr>
@@ -903,9 +783,8 @@
           <w:szCs w:val="24"/>
           <w:shd w:val="clear" w:color="auto" w:fill="FFFFFF"/>
         </w:rPr>
-        <w:t xml:space="preserve">ara que o ambiente de trabalho esteja adequado, deve-se estar com uma iluminação entre 500 e </w:t>
-      </w:r>
-      <w:proofErr w:type="gramStart"/>
+        <w:t>ABNT</w:t>
+      </w:r>
       <w:r>
         <w:rPr>
           <w:rStyle w:val="normaltextrun"/>
@@ -914,9 +793,8 @@
           <w:szCs w:val="24"/>
           <w:shd w:val="clear" w:color="auto" w:fill="FFFFFF"/>
         </w:rPr>
-        <w:t>750 lux</w:t>
-      </w:r>
-      <w:proofErr w:type="gramEnd"/>
+        <w:t xml:space="preserve"> </w:t>
+      </w:r>
       <w:r>
         <w:rPr>
           <w:rStyle w:val="normaltextrun"/>
@@ -925,7 +803,7 @@
           <w:szCs w:val="24"/>
           <w:shd w:val="clear" w:color="auto" w:fill="FFFFFF"/>
         </w:rPr>
-        <w:t xml:space="preserve"> e seguir os padrões da norma NBR5413 da </w:t>
+        <w:t>-</w:t>
       </w:r>
       <w:r>
         <w:rPr>
@@ -935,7 +813,7 @@
           <w:szCs w:val="24"/>
           <w:shd w:val="clear" w:color="auto" w:fill="FFFFFF"/>
         </w:rPr>
-        <w:t>ABNT</w:t>
+        <w:t xml:space="preserve"> </w:t>
       </w:r>
       <w:r>
         <w:rPr>
@@ -945,7 +823,7 @@
           <w:szCs w:val="24"/>
           <w:shd w:val="clear" w:color="auto" w:fill="FFFFFF"/>
         </w:rPr>
-        <w:t xml:space="preserve"> </w:t>
+        <w:t>Associação Brasileira de Normas Técnicas</w:t>
       </w:r>
       <w:r>
         <w:rPr>
@@ -955,77 +833,7 @@
           <w:szCs w:val="24"/>
           <w:shd w:val="clear" w:color="auto" w:fill="FFFFFF"/>
         </w:rPr>
-        <w:t>-</w:t>
-      </w:r>
-      <w:r>
-        <w:rPr>
-          <w:rStyle w:val="normaltextrun"/>
-          <w:color w:val="595959"/>
-          <w:sz w:val="24"/>
-          <w:szCs w:val="24"/>
-          <w:shd w:val="clear" w:color="auto" w:fill="FFFFFF"/>
-        </w:rPr>
-        <w:t xml:space="preserve"> </w:t>
-      </w:r>
-      <w:r>
-        <w:rPr>
-          <w:rStyle w:val="normaltextrun"/>
-          <w:color w:val="595959"/>
-          <w:sz w:val="24"/>
-          <w:szCs w:val="24"/>
-          <w:shd w:val="clear" w:color="auto" w:fill="FFFFFF"/>
-        </w:rPr>
-        <w:t>Associação Brasileira de Normas Técnicas</w:t>
-      </w:r>
-      <w:r>
-        <w:rPr>
-          <w:rStyle w:val="normaltextrun"/>
-          <w:color w:val="595959"/>
-          <w:sz w:val="24"/>
-          <w:szCs w:val="24"/>
-          <w:shd w:val="clear" w:color="auto" w:fill="FFFFFF"/>
-        </w:rPr>
-        <w:t xml:space="preserve"> que determina o padrão adequado em lux </w:t>
-      </w:r>
-      <w:r>
-        <w:rPr>
-          <w:rStyle w:val="normaltextrun"/>
-          <w:color w:val="595959"/>
-          <w:sz w:val="24"/>
-          <w:szCs w:val="24"/>
-          <w:shd w:val="clear" w:color="auto" w:fill="FFFFFF"/>
-        </w:rPr>
-        <w:t>(</w:t>
-      </w:r>
-      <w:r>
-        <w:rPr>
-          <w:rStyle w:val="normaltextrun"/>
-          <w:color w:val="595959"/>
-          <w:sz w:val="24"/>
-          <w:szCs w:val="24"/>
-          <w:shd w:val="clear" w:color="auto" w:fill="FFFFFF"/>
-        </w:rPr>
-        <w:t>lumens por metro quadrado</w:t>
-      </w:r>
-      <w:r>
-        <w:rPr>
-          <w:rStyle w:val="normaltextrun"/>
-          <w:color w:val="595959"/>
-          <w:sz w:val="24"/>
-          <w:szCs w:val="24"/>
-          <w:shd w:val="clear" w:color="auto" w:fill="FFFFFF"/>
-        </w:rPr>
-        <w:t>)</w:t>
-      </w:r>
-      <w:r>
-        <w:rPr>
-          <w:rStyle w:val="normaltextrun"/>
-          <w:color w:val="595959"/>
-          <w:sz w:val="24"/>
-          <w:szCs w:val="24"/>
-          <w:shd w:val="clear" w:color="auto" w:fill="FFFFFF"/>
-        </w:rPr>
-        <w:t xml:space="preserve">. </w:t>
+        <w:t xml:space="preserve"> que determina o padrão adequado em lux (lumens por metro quadrado). </w:t>
       </w:r>
       <w:r>
         <w:rPr>
@@ -1096,23 +904,7 @@
           <w:sz w:val="24"/>
           <w:szCs w:val="24"/>
         </w:rPr>
-        <w:t xml:space="preserve">ma pesquisa da Universidade de </w:t>
-      </w:r>
-      <w:proofErr w:type="spellStart"/>
-      <w:r>
-        <w:rPr>
-          <w:sz w:val="24"/>
-          <w:szCs w:val="24"/>
-        </w:rPr>
-        <w:t>Twente</w:t>
-      </w:r>
-      <w:proofErr w:type="spellEnd"/>
-      <w:r>
-        <w:rPr>
-          <w:sz w:val="24"/>
-          <w:szCs w:val="24"/>
-        </w:rPr>
-        <w:t>, na Holanda, acompanhou os efeitos da exposição à iluminação que procura “imitar” a luz solar</w:t>
+        <w:t>ma pesquisa da Universidade de Twente, na Holanda, acompanhou os efeitos da exposição à iluminação que procura “imitar” a luz solar</w:t>
       </w:r>
       <w:r>
         <w:rPr>
@@ -1466,28 +1258,7 @@
           <w:sz w:val="24"/>
           <w:szCs w:val="24"/>
         </w:rPr>
-        <w:t xml:space="preserve">Já a baixa iluminação, pode </w:t>
-      </w:r>
-      <w:r>
-        <w:rPr>
-          <w:sz w:val="24"/>
-          <w:szCs w:val="24"/>
-        </w:rPr>
-        <w:t>acarretar</w:t>
-      </w:r>
-      <w:r>
-        <w:rPr>
-          <w:sz w:val="24"/>
-          <w:szCs w:val="24"/>
-        </w:rPr>
-        <w:t xml:space="preserve"> em</w:t>
-      </w:r>
-      <w:r>
-        <w:rPr>
-          <w:sz w:val="24"/>
-          <w:szCs w:val="24"/>
-        </w:rPr>
-        <w:t xml:space="preserve"> </w:t>
+        <w:t xml:space="preserve">Já a baixa iluminação, pode acarretar em </w:t>
       </w:r>
       <w:r>
         <w:rPr>
@@ -1495,28 +1266,7 @@
           <w:szCs w:val="24"/>
         </w:rPr>
         <w:lastRenderedPageBreak/>
-        <w:t>acidentes graves pela pouca visibilidade</w:t>
-      </w:r>
-      <w:r>
-        <w:rPr>
-          <w:sz w:val="24"/>
-          <w:szCs w:val="24"/>
-        </w:rPr>
-        <w:t xml:space="preserve"> e fadiga,</w:t>
-      </w:r>
-      <w:r>
-        <w:rPr>
-          <w:sz w:val="24"/>
-          <w:szCs w:val="24"/>
-        </w:rPr>
-        <w:t xml:space="preserve"> aumentando significativamente os números de absenteísmo</w:t>
-      </w:r>
-      <w:r>
-        <w:rPr>
-          <w:sz w:val="24"/>
-          <w:szCs w:val="24"/>
-        </w:rPr>
-        <w:t>.</w:t>
+        <w:t>acidentes graves pela pouca visibilidade e fadiga, aumentando significativamente os números de absenteísmo.</w:t>
       </w:r>
     </w:p>
     <w:p>
@@ -1540,23 +1290,7 @@
           <w:sz w:val="24"/>
           <w:szCs w:val="24"/>
         </w:rPr>
-        <w:t xml:space="preserve">, é de suma importância monitorar a iluminação nos escritórios </w:t>
-      </w:r>
-      <w:proofErr w:type="spellStart"/>
-      <w:r>
-        <w:rPr>
-          <w:sz w:val="24"/>
-          <w:szCs w:val="24"/>
-        </w:rPr>
-        <w:t>call</w:t>
-      </w:r>
-      <w:proofErr w:type="spellEnd"/>
-      <w:r>
-        <w:rPr>
-          <w:sz w:val="24"/>
-          <w:szCs w:val="24"/>
-        </w:rPr>
-        <w:t xml:space="preserve"> center, a fim de garantir a produtividade, qualidade no atendimento e bem-estar dos funcionários. Além disso, controlar a iluminação significa acabar com um dos motivadores do absenteísmo. A diminuição dessa taxa, pode reduzir as perdas e os custos</w:t>
+        <w:t>, é de suma importância monitorar a iluminação nos escritórios call center, a fim de garantir a produtividade, qualidade no atendimento e bem-estar dos funcionários. Além disso, controlar a iluminação significa acabar com um dos motivadores do absenteísmo. A diminuição dessa taxa, pode reduzir as perdas e os custos</w:t>
       </w:r>
       <w:r>
         <w:rPr>
@@ -2176,29 +1910,7 @@
           <w:szCs w:val="24"/>
           <w:shd w:val="clear" w:color="auto" w:fill="FFFFFF"/>
         </w:rPr>
-        <w:t xml:space="preserve">Objetivo da Luminar é conceder às empresas de </w:t>
-      </w:r>
-      <w:proofErr w:type="spellStart"/>
-      <w:r>
-        <w:rPr>
-          <w:rStyle w:val="normaltextrun"/>
-          <w:color w:val="595959"/>
-          <w:sz w:val="24"/>
-          <w:szCs w:val="24"/>
-          <w:shd w:val="clear" w:color="auto" w:fill="FFFFFF"/>
-        </w:rPr>
-        <w:t>call</w:t>
-      </w:r>
-      <w:proofErr w:type="spellEnd"/>
-      <w:r>
-        <w:rPr>
-          <w:rStyle w:val="normaltextrun"/>
-          <w:color w:val="595959"/>
-          <w:sz w:val="24"/>
-          <w:szCs w:val="24"/>
-          <w:shd w:val="clear" w:color="auto" w:fill="FFFFFF"/>
-        </w:rPr>
-        <w:t xml:space="preserve"> center, o monitoramento da iluminação do ambiente de trabalho de seus profissionais e, consequentemente, possibilitar um maior controle sobre ela</w:t>
+        <w:t>Objetivo da Luminar é conceder às empresas de call center, o monitoramento da iluminação do ambiente de trabalho de seus profissionais e, consequentemente, possibilitar um maior controle sobre ela</w:t>
       </w:r>
       <w:r>
         <w:rPr>
@@ -2398,25 +2110,7 @@
           <w:sz w:val="24"/>
           <w:szCs w:val="24"/>
         </w:rPr>
-        <w:t xml:space="preserve">ambiente de trabalho dos funcionários das empresas </w:t>
-      </w:r>
-      <w:proofErr w:type="spellStart"/>
-      <w:r>
-        <w:rPr>
-          <w:rFonts w:eastAsia="Arial" w:cs="Arial"/>
-          <w:sz w:val="24"/>
-          <w:szCs w:val="24"/>
-        </w:rPr>
-        <w:t>call</w:t>
-      </w:r>
-      <w:proofErr w:type="spellEnd"/>
-      <w:r>
-        <w:rPr>
-          <w:rFonts w:eastAsia="Arial" w:cs="Arial"/>
-          <w:sz w:val="24"/>
-          <w:szCs w:val="24"/>
-        </w:rPr>
-        <w:t xml:space="preserve"> center que aderirem ao projeto</w:t>
+        <w:t>ambiente de trabalho dos funcionários das empresas call center que aderirem ao projeto</w:t>
       </w:r>
       <w:r>
         <w:rPr>
@@ -2572,18 +2266,24 @@
     <w:tbl>
       <w:tblPr>
         <w:tblStyle w:val="Tabelacomgrade"/>
-        <w:tblW w:w="5382" w:type="dxa"/>
+        <w:tblW w:w="10037" w:type="dxa"/>
         <w:tblLayout w:type="fixed"/>
         <w:tblLook w:val="06A0" w:firstRow="1" w:lastRow="0" w:firstColumn="1" w:lastColumn="0" w:noHBand="1" w:noVBand="1"/>
       </w:tblPr>
       <w:tblGrid>
-        <w:gridCol w:w="2547"/>
-        <w:gridCol w:w="2835"/>
+        <w:gridCol w:w="1841"/>
+        <w:gridCol w:w="2049"/>
+        <w:gridCol w:w="2049"/>
+        <w:gridCol w:w="2049"/>
+        <w:gridCol w:w="2049"/>
       </w:tblGrid>
       <w:tr>
+        <w:trPr>
+          <w:trHeight w:val="245"/>
+        </w:trPr>
         <w:tc>
           <w:tcPr>
-            <w:tcW w:w="2547" w:type="dxa"/>
+            <w:tcW w:w="1841" w:type="dxa"/>
             <w:shd w:val="clear" w:color="auto" w:fill="8EAADB" w:themeFill="accent1" w:themeFillTint="99"/>
           </w:tcPr>
           <w:p>
@@ -2610,7 +2310,7 @@
         </w:tc>
         <w:tc>
           <w:tcPr>
-            <w:tcW w:w="2835" w:type="dxa"/>
+            <w:tcW w:w="2049" w:type="dxa"/>
             <w:shd w:val="clear" w:color="auto" w:fill="8EAADB" w:themeFill="accent1" w:themeFillTint="99"/>
           </w:tcPr>
           <w:p>
@@ -2632,14 +2332,98 @@
                 <w:szCs w:val="24"/>
               </w:rPr>
               <w:t>classficação</w:t>
+            </w:r>
+          </w:p>
+        </w:tc>
+        <w:tc>
+          <w:tcPr>
+            <w:tcW w:w="2049" w:type="dxa"/>
+            <w:shd w:val="clear" w:color="auto" w:fill="8EAADB" w:themeFill="accent1" w:themeFillTint="99"/>
+          </w:tcPr>
+          <w:p>
+            <w:pPr>
+              <w:rPr>
+                <w:rFonts w:ascii="Arial" w:eastAsia="Arial" w:hAnsi="Arial" w:cs="Arial"/>
+                <w:noProof/>
+                <w:color w:val="auto"/>
+                <w:sz w:val="24"/>
+                <w:szCs w:val="24"/>
+              </w:rPr>
+            </w:pPr>
+            <w:r>
+              <w:rPr>
+                <w:rFonts w:ascii="Arial" w:eastAsia="Arial" w:hAnsi="Arial" w:cs="Arial"/>
+                <w:noProof/>
+                <w:color w:val="auto"/>
+                <w:sz w:val="24"/>
+                <w:szCs w:val="24"/>
+              </w:rPr>
+              <w:t>Dificuldade</w:t>
+            </w:r>
+          </w:p>
+        </w:tc>
+        <w:tc>
+          <w:tcPr>
+            <w:tcW w:w="2049" w:type="dxa"/>
+            <w:shd w:val="clear" w:color="auto" w:fill="8EAADB" w:themeFill="accent1" w:themeFillTint="99"/>
+          </w:tcPr>
+          <w:p>
+            <w:pPr>
+              <w:rPr>
+                <w:rFonts w:ascii="Arial" w:eastAsia="Arial" w:hAnsi="Arial" w:cs="Arial"/>
+                <w:noProof/>
+                <w:color w:val="auto"/>
+                <w:sz w:val="24"/>
+                <w:szCs w:val="24"/>
+              </w:rPr>
+            </w:pPr>
+            <w:r>
+              <w:rPr>
+                <w:rFonts w:ascii="Arial" w:eastAsia="Arial" w:hAnsi="Arial" w:cs="Arial"/>
+                <w:noProof/>
+                <w:color w:val="auto"/>
+                <w:sz w:val="24"/>
+                <w:szCs w:val="24"/>
+              </w:rPr>
+              <w:t>Tamanho</w:t>
+            </w:r>
+          </w:p>
+        </w:tc>
+        <w:tc>
+          <w:tcPr>
+            <w:tcW w:w="2049" w:type="dxa"/>
+            <w:shd w:val="clear" w:color="auto" w:fill="8EAADB" w:themeFill="accent1" w:themeFillTint="99"/>
+          </w:tcPr>
+          <w:p>
+            <w:pPr>
+              <w:rPr>
+                <w:rFonts w:ascii="Arial" w:eastAsia="Arial" w:hAnsi="Arial" w:cs="Arial"/>
+                <w:noProof/>
+                <w:color w:val="auto"/>
+                <w:sz w:val="24"/>
+                <w:szCs w:val="24"/>
+              </w:rPr>
+            </w:pPr>
+            <w:r>
+              <w:rPr>
+                <w:rFonts w:ascii="Arial" w:eastAsia="Arial" w:hAnsi="Arial" w:cs="Arial"/>
+                <w:noProof/>
+                <w:color w:val="auto"/>
+                <w:sz w:val="24"/>
+                <w:szCs w:val="24"/>
+              </w:rPr>
+              <w:t>Prioridade</w:t>
             </w:r>
           </w:p>
         </w:tc>
       </w:tr>
       <w:tr>
+        <w:trPr>
+          <w:trHeight w:val="254"/>
+        </w:trPr>
         <w:tc>
           <w:tcPr>
-            <w:tcW w:w="2547" w:type="dxa"/>
+            <w:tcW w:w="1841" w:type="dxa"/>
           </w:tcPr>
           <w:p>
             <w:pPr>
@@ -2663,7 +2447,7 @@
         </w:tc>
         <w:tc>
           <w:tcPr>
-            <w:tcW w:w="2835" w:type="dxa"/>
+            <w:tcW w:w="2049" w:type="dxa"/>
           </w:tcPr>
           <w:p>
             <w:pPr>
@@ -2684,17 +2468,89 @@
                 <w:szCs w:val="24"/>
               </w:rPr>
               <w:t>Essencial</w:t>
+            </w:r>
+          </w:p>
+        </w:tc>
+        <w:tc>
+          <w:tcPr>
+            <w:tcW w:w="2049" w:type="dxa"/>
+          </w:tcPr>
+          <w:p>
+            <w:pPr>
+              <w:rPr>
+                <w:rFonts w:ascii="Arial" w:eastAsia="Arial" w:hAnsi="Arial" w:cs="Arial"/>
+                <w:noProof/>
+                <w:sz w:val="24"/>
+                <w:szCs w:val="24"/>
+              </w:rPr>
+            </w:pPr>
+            <w:r>
+              <w:rPr>
+                <w:rFonts w:ascii="Arial" w:eastAsia="Arial" w:hAnsi="Arial" w:cs="Arial"/>
+                <w:noProof/>
+                <w:sz w:val="24"/>
+                <w:szCs w:val="24"/>
+              </w:rPr>
+              <w:t>21</w:t>
+            </w:r>
+          </w:p>
+        </w:tc>
+        <w:tc>
+          <w:tcPr>
+            <w:tcW w:w="2049" w:type="dxa"/>
+          </w:tcPr>
+          <w:p>
+            <w:pPr>
+              <w:rPr>
+                <w:rFonts w:ascii="Arial" w:eastAsia="Arial" w:hAnsi="Arial" w:cs="Arial"/>
+                <w:noProof/>
+                <w:sz w:val="24"/>
+                <w:szCs w:val="24"/>
+              </w:rPr>
+            </w:pPr>
+            <w:r>
+              <w:rPr>
+                <w:rFonts w:ascii="Arial" w:eastAsia="Arial" w:hAnsi="Arial" w:cs="Arial"/>
+                <w:noProof/>
+                <w:sz w:val="24"/>
+                <w:szCs w:val="24"/>
+              </w:rPr>
+              <w:t>13</w:t>
+            </w:r>
+          </w:p>
+        </w:tc>
+        <w:tc>
+          <w:tcPr>
+            <w:tcW w:w="2049" w:type="dxa"/>
+          </w:tcPr>
+          <w:p>
+            <w:pPr>
+              <w:rPr>
+                <w:rFonts w:ascii="Arial" w:eastAsia="Arial" w:hAnsi="Arial" w:cs="Arial"/>
+                <w:noProof/>
+                <w:sz w:val="24"/>
+                <w:szCs w:val="24"/>
+              </w:rPr>
+            </w:pPr>
+            <w:r>
+              <w:rPr>
+                <w:rFonts w:ascii="Arial" w:eastAsia="Arial" w:hAnsi="Arial" w:cs="Arial"/>
+                <w:noProof/>
+                <w:sz w:val="24"/>
+                <w:szCs w:val="24"/>
+              </w:rPr>
+              <w:t>21</w:t>
             </w:r>
           </w:p>
         </w:tc>
       </w:tr>
       <w:tr>
         <w:trPr>
-          <w:trHeight w:val="390"/>
+          <w:trHeight w:val="275"/>
         </w:trPr>
         <w:tc>
           <w:tcPr>
-            <w:tcW w:w="2547" w:type="dxa"/>
+            <w:tcW w:w="1841" w:type="dxa"/>
           </w:tcPr>
           <w:p>
             <w:pPr>
@@ -2736,7 +2592,7 @@
         </w:tc>
         <w:tc>
           <w:tcPr>
-            <w:tcW w:w="2835" w:type="dxa"/>
+            <w:tcW w:w="2049" w:type="dxa"/>
           </w:tcPr>
           <w:p>
             <w:pPr>
@@ -2756,14 +2612,92 @@
                 <w:szCs w:val="24"/>
               </w:rPr>
               <w:t>Essencial</w:t>
+            </w:r>
+          </w:p>
+        </w:tc>
+        <w:tc>
+          <w:tcPr>
+            <w:tcW w:w="2049" w:type="dxa"/>
+          </w:tcPr>
+          <w:p>
+            <w:pPr>
+              <w:spacing w:line="259" w:lineRule="auto"/>
+              <w:rPr>
+                <w:rFonts w:ascii="Arial" w:eastAsia="Arial" w:hAnsi="Arial" w:cs="Arial"/>
+                <w:noProof/>
+                <w:sz w:val="24"/>
+                <w:szCs w:val="24"/>
+              </w:rPr>
+            </w:pPr>
+            <w:r>
+              <w:rPr>
+                <w:rFonts w:ascii="Arial" w:eastAsia="Arial" w:hAnsi="Arial" w:cs="Arial"/>
+                <w:noProof/>
+                <w:sz w:val="24"/>
+                <w:szCs w:val="24"/>
+              </w:rPr>
+              <w:t>2</w:t>
+            </w:r>
+          </w:p>
+        </w:tc>
+        <w:tc>
+          <w:tcPr>
+            <w:tcW w:w="2049" w:type="dxa"/>
+          </w:tcPr>
+          <w:p>
+            <w:pPr>
+              <w:spacing w:line="259" w:lineRule="auto"/>
+              <w:rPr>
+                <w:rFonts w:ascii="Arial" w:eastAsia="Arial" w:hAnsi="Arial" w:cs="Arial"/>
+                <w:noProof/>
+                <w:sz w:val="24"/>
+                <w:szCs w:val="24"/>
+              </w:rPr>
+            </w:pPr>
+            <w:r>
+              <w:rPr>
+                <w:rFonts w:ascii="Arial" w:eastAsia="Arial" w:hAnsi="Arial" w:cs="Arial"/>
+                <w:noProof/>
+                <w:sz w:val="24"/>
+                <w:szCs w:val="24"/>
+              </w:rPr>
+              <w:t>13</w:t>
+            </w:r>
+          </w:p>
+        </w:tc>
+        <w:tc>
+          <w:tcPr>
+            <w:tcW w:w="2049" w:type="dxa"/>
+          </w:tcPr>
+          <w:p>
+            <w:pPr>
+              <w:spacing w:line="259" w:lineRule="auto"/>
+              <w:rPr>
+                <w:rFonts w:ascii="Arial" w:eastAsia="Arial" w:hAnsi="Arial" w:cs="Arial"/>
+                <w:noProof/>
+                <w:sz w:val="24"/>
+                <w:szCs w:val="24"/>
+              </w:rPr>
+            </w:pPr>
+            <w:r>
+              <w:rPr>
+                <w:rFonts w:ascii="Arial" w:eastAsia="Arial" w:hAnsi="Arial" w:cs="Arial"/>
+                <w:noProof/>
+                <w:sz w:val="24"/>
+                <w:szCs w:val="24"/>
+              </w:rPr>
+              <w:t>21</w:t>
             </w:r>
           </w:p>
         </w:tc>
       </w:tr>
       <w:tr>
+        <w:trPr>
+          <w:trHeight w:val="254"/>
+        </w:trPr>
         <w:tc>
           <w:tcPr>
-            <w:tcW w:w="2547" w:type="dxa"/>
+            <w:tcW w:w="1841" w:type="dxa"/>
           </w:tcPr>
           <w:p>
             <w:pPr>
@@ -2787,7 +2721,7 @@
         </w:tc>
         <w:tc>
           <w:tcPr>
-            <w:tcW w:w="2835" w:type="dxa"/>
+            <w:tcW w:w="2049" w:type="dxa"/>
           </w:tcPr>
           <w:p>
             <w:pPr>
@@ -2806,17 +2740,89 @@
                 <w:szCs w:val="24"/>
               </w:rPr>
               <w:t>Essencial</w:t>
+            </w:r>
+          </w:p>
+        </w:tc>
+        <w:tc>
+          <w:tcPr>
+            <w:tcW w:w="2049" w:type="dxa"/>
+          </w:tcPr>
+          <w:p>
+            <w:pPr>
+              <w:rPr>
+                <w:rFonts w:ascii="Arial" w:eastAsia="Arial" w:hAnsi="Arial" w:cs="Arial"/>
+                <w:noProof/>
+                <w:sz w:val="24"/>
+                <w:szCs w:val="24"/>
+              </w:rPr>
+            </w:pPr>
+            <w:r>
+              <w:rPr>
+                <w:rFonts w:ascii="Arial" w:eastAsia="Arial" w:hAnsi="Arial" w:cs="Arial"/>
+                <w:noProof/>
+                <w:sz w:val="24"/>
+                <w:szCs w:val="24"/>
+              </w:rPr>
+              <w:t>8</w:t>
+            </w:r>
+          </w:p>
+        </w:tc>
+        <w:tc>
+          <w:tcPr>
+            <w:tcW w:w="2049" w:type="dxa"/>
+          </w:tcPr>
+          <w:p>
+            <w:pPr>
+              <w:rPr>
+                <w:rFonts w:ascii="Arial" w:eastAsia="Arial" w:hAnsi="Arial" w:cs="Arial"/>
+                <w:noProof/>
+                <w:sz w:val="24"/>
+                <w:szCs w:val="24"/>
+              </w:rPr>
+            </w:pPr>
+            <w:r>
+              <w:rPr>
+                <w:rFonts w:ascii="Arial" w:eastAsia="Arial" w:hAnsi="Arial" w:cs="Arial"/>
+                <w:noProof/>
+                <w:sz w:val="24"/>
+                <w:szCs w:val="24"/>
+              </w:rPr>
+              <w:t>21</w:t>
+            </w:r>
+          </w:p>
+        </w:tc>
+        <w:tc>
+          <w:tcPr>
+            <w:tcW w:w="2049" w:type="dxa"/>
+          </w:tcPr>
+          <w:p>
+            <w:pPr>
+              <w:rPr>
+                <w:rFonts w:ascii="Arial" w:eastAsia="Arial" w:hAnsi="Arial" w:cs="Arial"/>
+                <w:noProof/>
+                <w:sz w:val="24"/>
+                <w:szCs w:val="24"/>
+              </w:rPr>
+            </w:pPr>
+            <w:r>
+              <w:rPr>
+                <w:rFonts w:ascii="Arial" w:eastAsia="Arial" w:hAnsi="Arial" w:cs="Arial"/>
+                <w:noProof/>
+                <w:sz w:val="24"/>
+                <w:szCs w:val="24"/>
+              </w:rPr>
+              <w:t>21</w:t>
             </w:r>
           </w:p>
         </w:tc>
       </w:tr>
       <w:tr>
         <w:trPr>
-          <w:trHeight w:val="300"/>
+          <w:trHeight w:val="211"/>
         </w:trPr>
         <w:tc>
           <w:tcPr>
-            <w:tcW w:w="2547" w:type="dxa"/>
+            <w:tcW w:w="1841" w:type="dxa"/>
           </w:tcPr>
           <w:p>
             <w:pPr>
@@ -2840,7 +2846,7 @@
         </w:tc>
         <w:tc>
           <w:tcPr>
-            <w:tcW w:w="2835" w:type="dxa"/>
+            <w:tcW w:w="2049" w:type="dxa"/>
           </w:tcPr>
           <w:p>
             <w:pPr>
@@ -2859,14 +2865,89 @@
                 <w:szCs w:val="24"/>
               </w:rPr>
               <w:t>Essencial</w:t>
+            </w:r>
+          </w:p>
+        </w:tc>
+        <w:tc>
+          <w:tcPr>
+            <w:tcW w:w="2049" w:type="dxa"/>
+          </w:tcPr>
+          <w:p>
+            <w:pPr>
+              <w:rPr>
+                <w:rFonts w:ascii="Arial" w:eastAsia="Arial" w:hAnsi="Arial" w:cs="Arial"/>
+                <w:noProof/>
+                <w:sz w:val="24"/>
+                <w:szCs w:val="24"/>
+              </w:rPr>
+            </w:pPr>
+            <w:r>
+              <w:rPr>
+                <w:rFonts w:ascii="Arial" w:eastAsia="Arial" w:hAnsi="Arial" w:cs="Arial"/>
+                <w:noProof/>
+                <w:sz w:val="24"/>
+                <w:szCs w:val="24"/>
+              </w:rPr>
+              <w:t>1</w:t>
+            </w:r>
+          </w:p>
+        </w:tc>
+        <w:tc>
+          <w:tcPr>
+            <w:tcW w:w="2049" w:type="dxa"/>
+          </w:tcPr>
+          <w:p>
+            <w:pPr>
+              <w:rPr>
+                <w:rFonts w:ascii="Arial" w:eastAsia="Arial" w:hAnsi="Arial" w:cs="Arial"/>
+                <w:noProof/>
+                <w:sz w:val="24"/>
+                <w:szCs w:val="24"/>
+              </w:rPr>
+            </w:pPr>
+            <w:r>
+              <w:rPr>
+                <w:rFonts w:ascii="Arial" w:eastAsia="Arial" w:hAnsi="Arial" w:cs="Arial"/>
+                <w:noProof/>
+                <w:sz w:val="24"/>
+                <w:szCs w:val="24"/>
+              </w:rPr>
+              <w:t>8</w:t>
+            </w:r>
+          </w:p>
+        </w:tc>
+        <w:tc>
+          <w:tcPr>
+            <w:tcW w:w="2049" w:type="dxa"/>
+          </w:tcPr>
+          <w:p>
+            <w:pPr>
+              <w:rPr>
+                <w:rFonts w:ascii="Arial" w:eastAsia="Arial" w:hAnsi="Arial" w:cs="Arial"/>
+                <w:noProof/>
+                <w:sz w:val="24"/>
+                <w:szCs w:val="24"/>
+              </w:rPr>
+            </w:pPr>
+            <w:r>
+              <w:rPr>
+                <w:rFonts w:ascii="Arial" w:eastAsia="Arial" w:hAnsi="Arial" w:cs="Arial"/>
+                <w:noProof/>
+                <w:sz w:val="24"/>
+                <w:szCs w:val="24"/>
+              </w:rPr>
+              <w:t>13</w:t>
             </w:r>
           </w:p>
         </w:tc>
       </w:tr>
       <w:tr>
+        <w:trPr>
+          <w:trHeight w:val="449"/>
+        </w:trPr>
         <w:tc>
           <w:tcPr>
-            <w:tcW w:w="2547" w:type="dxa"/>
+            <w:tcW w:w="1841" w:type="dxa"/>
           </w:tcPr>
           <w:p>
             <w:pPr>
@@ -2890,7 +2971,7 @@
         </w:tc>
         <w:tc>
           <w:tcPr>
-            <w:tcW w:w="2835" w:type="dxa"/>
+            <w:tcW w:w="2049" w:type="dxa"/>
           </w:tcPr>
           <w:p>
             <w:pPr>
@@ -2909,14 +2990,89 @@
                 <w:szCs w:val="24"/>
               </w:rPr>
               <w:t>importante</w:t>
+            </w:r>
+          </w:p>
+        </w:tc>
+        <w:tc>
+          <w:tcPr>
+            <w:tcW w:w="2049" w:type="dxa"/>
+          </w:tcPr>
+          <w:p>
+            <w:pPr>
+              <w:rPr>
+                <w:rFonts w:ascii="Arial" w:eastAsia="Arial" w:hAnsi="Arial" w:cs="Arial"/>
+                <w:noProof/>
+                <w:sz w:val="24"/>
+                <w:szCs w:val="24"/>
+              </w:rPr>
+            </w:pPr>
+            <w:r>
+              <w:rPr>
+                <w:rFonts w:ascii="Arial" w:eastAsia="Arial" w:hAnsi="Arial" w:cs="Arial"/>
+                <w:noProof/>
+                <w:sz w:val="24"/>
+                <w:szCs w:val="24"/>
+              </w:rPr>
+              <w:t>3</w:t>
+            </w:r>
+          </w:p>
+        </w:tc>
+        <w:tc>
+          <w:tcPr>
+            <w:tcW w:w="2049" w:type="dxa"/>
+          </w:tcPr>
+          <w:p>
+            <w:pPr>
+              <w:rPr>
+                <w:rFonts w:ascii="Arial" w:eastAsia="Arial" w:hAnsi="Arial" w:cs="Arial"/>
+                <w:noProof/>
+                <w:sz w:val="24"/>
+                <w:szCs w:val="24"/>
+              </w:rPr>
+            </w:pPr>
+            <w:r>
+              <w:rPr>
+                <w:rFonts w:ascii="Arial" w:eastAsia="Arial" w:hAnsi="Arial" w:cs="Arial"/>
+                <w:noProof/>
+                <w:sz w:val="24"/>
+                <w:szCs w:val="24"/>
+              </w:rPr>
+              <w:t>8</w:t>
+            </w:r>
+          </w:p>
+        </w:tc>
+        <w:tc>
+          <w:tcPr>
+            <w:tcW w:w="2049" w:type="dxa"/>
+          </w:tcPr>
+          <w:p>
+            <w:pPr>
+              <w:rPr>
+                <w:rFonts w:ascii="Arial" w:eastAsia="Arial" w:hAnsi="Arial" w:cs="Arial"/>
+                <w:noProof/>
+                <w:sz w:val="24"/>
+                <w:szCs w:val="24"/>
+              </w:rPr>
+            </w:pPr>
+            <w:r>
+              <w:rPr>
+                <w:rFonts w:ascii="Arial" w:eastAsia="Arial" w:hAnsi="Arial" w:cs="Arial"/>
+                <w:noProof/>
+                <w:sz w:val="24"/>
+                <w:szCs w:val="24"/>
+              </w:rPr>
+              <w:t>13</w:t>
             </w:r>
           </w:p>
         </w:tc>
       </w:tr>
       <w:tr>
+        <w:trPr>
+          <w:trHeight w:val="440"/>
+        </w:trPr>
         <w:tc>
           <w:tcPr>
-            <w:tcW w:w="2547" w:type="dxa"/>
+            <w:tcW w:w="1841" w:type="dxa"/>
           </w:tcPr>
           <w:p>
             <w:pPr>
@@ -2940,7 +3096,7 @@
         </w:tc>
         <w:tc>
           <w:tcPr>
-            <w:tcW w:w="2835" w:type="dxa"/>
+            <w:tcW w:w="2049" w:type="dxa"/>
           </w:tcPr>
           <w:p>
             <w:pPr>
@@ -2959,14 +3115,89 @@
                 <w:szCs w:val="24"/>
               </w:rPr>
               <w:t>Essencial</w:t>
+            </w:r>
+          </w:p>
+        </w:tc>
+        <w:tc>
+          <w:tcPr>
+            <w:tcW w:w="2049" w:type="dxa"/>
+          </w:tcPr>
+          <w:p>
+            <w:pPr>
+              <w:rPr>
+                <w:rFonts w:ascii="Arial" w:eastAsia="Arial" w:hAnsi="Arial" w:cs="Arial"/>
+                <w:noProof/>
+                <w:sz w:val="24"/>
+                <w:szCs w:val="24"/>
+              </w:rPr>
+            </w:pPr>
+            <w:r>
+              <w:rPr>
+                <w:rFonts w:ascii="Arial" w:eastAsia="Arial" w:hAnsi="Arial" w:cs="Arial"/>
+                <w:noProof/>
+                <w:sz w:val="24"/>
+                <w:szCs w:val="24"/>
+              </w:rPr>
+              <w:t>5</w:t>
+            </w:r>
+          </w:p>
+        </w:tc>
+        <w:tc>
+          <w:tcPr>
+            <w:tcW w:w="2049" w:type="dxa"/>
+          </w:tcPr>
+          <w:p>
+            <w:pPr>
+              <w:rPr>
+                <w:rFonts w:ascii="Arial" w:eastAsia="Arial" w:hAnsi="Arial" w:cs="Arial"/>
+                <w:noProof/>
+                <w:sz w:val="24"/>
+                <w:szCs w:val="24"/>
+              </w:rPr>
+            </w:pPr>
+            <w:r>
+              <w:rPr>
+                <w:rFonts w:ascii="Arial" w:eastAsia="Arial" w:hAnsi="Arial" w:cs="Arial"/>
+                <w:noProof/>
+                <w:sz w:val="24"/>
+                <w:szCs w:val="24"/>
+              </w:rPr>
+              <w:t>8</w:t>
+            </w:r>
+          </w:p>
+        </w:tc>
+        <w:tc>
+          <w:tcPr>
+            <w:tcW w:w="2049" w:type="dxa"/>
+          </w:tcPr>
+          <w:p>
+            <w:pPr>
+              <w:rPr>
+                <w:rFonts w:ascii="Arial" w:eastAsia="Arial" w:hAnsi="Arial" w:cs="Arial"/>
+                <w:noProof/>
+                <w:sz w:val="24"/>
+                <w:szCs w:val="24"/>
+              </w:rPr>
+            </w:pPr>
+            <w:r>
+              <w:rPr>
+                <w:rFonts w:ascii="Arial" w:eastAsia="Arial" w:hAnsi="Arial" w:cs="Arial"/>
+                <w:noProof/>
+                <w:sz w:val="24"/>
+                <w:szCs w:val="24"/>
+              </w:rPr>
+              <w:t>13</w:t>
             </w:r>
           </w:p>
         </w:tc>
       </w:tr>
       <w:tr>
+        <w:trPr>
+          <w:trHeight w:val="270"/>
+        </w:trPr>
         <w:tc>
           <w:tcPr>
-            <w:tcW w:w="2547" w:type="dxa"/>
+            <w:tcW w:w="1841" w:type="dxa"/>
           </w:tcPr>
           <w:p>
             <w:pPr>
@@ -2991,7 +3222,7 @@
         </w:tc>
         <w:tc>
           <w:tcPr>
-            <w:tcW w:w="2835" w:type="dxa"/>
+            <w:tcW w:w="2049" w:type="dxa"/>
           </w:tcPr>
           <w:p>
             <w:pPr>
@@ -3010,14 +3241,89 @@
                 <w:szCs w:val="24"/>
               </w:rPr>
               <w:t>Essencial</w:t>
+            </w:r>
+          </w:p>
+        </w:tc>
+        <w:tc>
+          <w:tcPr>
+            <w:tcW w:w="2049" w:type="dxa"/>
+          </w:tcPr>
+          <w:p>
+            <w:pPr>
+              <w:rPr>
+                <w:rFonts w:ascii="Arial" w:eastAsia="Arial" w:hAnsi="Arial" w:cs="Arial"/>
+                <w:noProof/>
+                <w:sz w:val="24"/>
+                <w:szCs w:val="24"/>
+              </w:rPr>
+            </w:pPr>
+            <w:r>
+              <w:rPr>
+                <w:rFonts w:ascii="Arial" w:eastAsia="Arial" w:hAnsi="Arial" w:cs="Arial"/>
+                <w:noProof/>
+                <w:sz w:val="24"/>
+                <w:szCs w:val="24"/>
+              </w:rPr>
+              <w:t>1</w:t>
+            </w:r>
+          </w:p>
+        </w:tc>
+        <w:tc>
+          <w:tcPr>
+            <w:tcW w:w="2049" w:type="dxa"/>
+          </w:tcPr>
+          <w:p>
+            <w:pPr>
+              <w:rPr>
+                <w:rFonts w:ascii="Arial" w:eastAsia="Arial" w:hAnsi="Arial" w:cs="Arial"/>
+                <w:noProof/>
+                <w:sz w:val="24"/>
+                <w:szCs w:val="24"/>
+              </w:rPr>
+            </w:pPr>
+            <w:r>
+              <w:rPr>
+                <w:rFonts w:ascii="Arial" w:eastAsia="Arial" w:hAnsi="Arial" w:cs="Arial"/>
+                <w:noProof/>
+                <w:sz w:val="24"/>
+                <w:szCs w:val="24"/>
+              </w:rPr>
+              <w:t>5</w:t>
+            </w:r>
+          </w:p>
+        </w:tc>
+        <w:tc>
+          <w:tcPr>
+            <w:tcW w:w="2049" w:type="dxa"/>
+          </w:tcPr>
+          <w:p>
+            <w:pPr>
+              <w:rPr>
+                <w:rFonts w:ascii="Arial" w:eastAsia="Arial" w:hAnsi="Arial" w:cs="Arial"/>
+                <w:noProof/>
+                <w:sz w:val="24"/>
+                <w:szCs w:val="24"/>
+              </w:rPr>
+            </w:pPr>
+            <w:r>
+              <w:rPr>
+                <w:rFonts w:ascii="Arial" w:eastAsia="Arial" w:hAnsi="Arial" w:cs="Arial"/>
+                <w:noProof/>
+                <w:sz w:val="24"/>
+                <w:szCs w:val="24"/>
+              </w:rPr>
+              <w:t>21</w:t>
             </w:r>
           </w:p>
         </w:tc>
       </w:tr>
       <w:tr>
+        <w:trPr>
+          <w:trHeight w:val="440"/>
+        </w:trPr>
         <w:tc>
           <w:tcPr>
-            <w:tcW w:w="2547" w:type="dxa"/>
+            <w:tcW w:w="1841" w:type="dxa"/>
           </w:tcPr>
           <w:p>
             <w:pPr>
@@ -3041,7 +3347,7 @@
         </w:tc>
         <w:tc>
           <w:tcPr>
-            <w:tcW w:w="2835" w:type="dxa"/>
+            <w:tcW w:w="2049" w:type="dxa"/>
           </w:tcPr>
           <w:p>
             <w:pPr>
@@ -3060,14 +3366,89 @@
                 <w:szCs w:val="24"/>
               </w:rPr>
               <w:t>importante</w:t>
+            </w:r>
+          </w:p>
+        </w:tc>
+        <w:tc>
+          <w:tcPr>
+            <w:tcW w:w="2049" w:type="dxa"/>
+          </w:tcPr>
+          <w:p>
+            <w:pPr>
+              <w:rPr>
+                <w:rFonts w:ascii="Arial" w:eastAsia="Arial" w:hAnsi="Arial" w:cs="Arial"/>
+                <w:noProof/>
+                <w:sz w:val="24"/>
+                <w:szCs w:val="24"/>
+              </w:rPr>
+            </w:pPr>
+            <w:r>
+              <w:rPr>
+                <w:rFonts w:ascii="Arial" w:eastAsia="Arial" w:hAnsi="Arial" w:cs="Arial"/>
+                <w:noProof/>
+                <w:sz w:val="24"/>
+                <w:szCs w:val="24"/>
+              </w:rPr>
+              <w:t>2</w:t>
+            </w:r>
+          </w:p>
+        </w:tc>
+        <w:tc>
+          <w:tcPr>
+            <w:tcW w:w="2049" w:type="dxa"/>
+          </w:tcPr>
+          <w:p>
+            <w:pPr>
+              <w:rPr>
+                <w:rFonts w:ascii="Arial" w:eastAsia="Arial" w:hAnsi="Arial" w:cs="Arial"/>
+                <w:noProof/>
+                <w:sz w:val="24"/>
+                <w:szCs w:val="24"/>
+              </w:rPr>
+            </w:pPr>
+            <w:r>
+              <w:rPr>
+                <w:rFonts w:ascii="Arial" w:eastAsia="Arial" w:hAnsi="Arial" w:cs="Arial"/>
+                <w:noProof/>
+                <w:sz w:val="24"/>
+                <w:szCs w:val="24"/>
+              </w:rPr>
+              <w:t>13</w:t>
+            </w:r>
+          </w:p>
+        </w:tc>
+        <w:tc>
+          <w:tcPr>
+            <w:tcW w:w="2049" w:type="dxa"/>
+          </w:tcPr>
+          <w:p>
+            <w:pPr>
+              <w:rPr>
+                <w:rFonts w:ascii="Arial" w:eastAsia="Arial" w:hAnsi="Arial" w:cs="Arial"/>
+                <w:noProof/>
+                <w:sz w:val="24"/>
+                <w:szCs w:val="24"/>
+              </w:rPr>
+            </w:pPr>
+            <w:r>
+              <w:rPr>
+                <w:rFonts w:ascii="Arial" w:eastAsia="Arial" w:hAnsi="Arial" w:cs="Arial"/>
+                <w:noProof/>
+                <w:sz w:val="24"/>
+                <w:szCs w:val="24"/>
+              </w:rPr>
+              <w:t>8</w:t>
             </w:r>
           </w:p>
         </w:tc>
       </w:tr>
       <w:tr>
+        <w:trPr>
+          <w:trHeight w:val="643"/>
+        </w:trPr>
         <w:tc>
           <w:tcPr>
-            <w:tcW w:w="2547" w:type="dxa"/>
+            <w:tcW w:w="1841" w:type="dxa"/>
           </w:tcPr>
           <w:p>
             <w:pPr>
@@ -3091,7 +3472,7 @@
         </w:tc>
         <w:tc>
           <w:tcPr>
-            <w:tcW w:w="2835" w:type="dxa"/>
+            <w:tcW w:w="2049" w:type="dxa"/>
           </w:tcPr>
           <w:p>
             <w:pPr>
@@ -3110,17 +3491,89 @@
                 <w:szCs w:val="24"/>
               </w:rPr>
               <w:t>desejavel</w:t>
+            </w:r>
+          </w:p>
+        </w:tc>
+        <w:tc>
+          <w:tcPr>
+            <w:tcW w:w="2049" w:type="dxa"/>
+          </w:tcPr>
+          <w:p>
+            <w:pPr>
+              <w:rPr>
+                <w:rFonts w:ascii="Arial" w:eastAsia="Arial" w:hAnsi="Arial" w:cs="Arial"/>
+                <w:noProof/>
+                <w:sz w:val="24"/>
+                <w:szCs w:val="24"/>
+              </w:rPr>
+            </w:pPr>
+            <w:r>
+              <w:rPr>
+                <w:rFonts w:ascii="Arial" w:eastAsia="Arial" w:hAnsi="Arial" w:cs="Arial"/>
+                <w:noProof/>
+                <w:sz w:val="24"/>
+                <w:szCs w:val="24"/>
+              </w:rPr>
+              <w:t>3</w:t>
+            </w:r>
+          </w:p>
+        </w:tc>
+        <w:tc>
+          <w:tcPr>
+            <w:tcW w:w="2049" w:type="dxa"/>
+          </w:tcPr>
+          <w:p>
+            <w:pPr>
+              <w:rPr>
+                <w:rFonts w:ascii="Arial" w:eastAsia="Arial" w:hAnsi="Arial" w:cs="Arial"/>
+                <w:noProof/>
+                <w:sz w:val="24"/>
+                <w:szCs w:val="24"/>
+              </w:rPr>
+            </w:pPr>
+            <w:r>
+              <w:rPr>
+                <w:rFonts w:ascii="Arial" w:eastAsia="Arial" w:hAnsi="Arial" w:cs="Arial"/>
+                <w:noProof/>
+                <w:sz w:val="24"/>
+                <w:szCs w:val="24"/>
+              </w:rPr>
+              <w:t>13</w:t>
+            </w:r>
+          </w:p>
+        </w:tc>
+        <w:tc>
+          <w:tcPr>
+            <w:tcW w:w="2049" w:type="dxa"/>
+          </w:tcPr>
+          <w:p>
+            <w:pPr>
+              <w:rPr>
+                <w:rFonts w:ascii="Arial" w:eastAsia="Arial" w:hAnsi="Arial" w:cs="Arial"/>
+                <w:noProof/>
+                <w:sz w:val="24"/>
+                <w:szCs w:val="24"/>
+              </w:rPr>
+            </w:pPr>
+            <w:r>
+              <w:rPr>
+                <w:rFonts w:ascii="Arial" w:eastAsia="Arial" w:hAnsi="Arial" w:cs="Arial"/>
+                <w:noProof/>
+                <w:sz w:val="24"/>
+                <w:szCs w:val="24"/>
+              </w:rPr>
+              <w:t>8</w:t>
             </w:r>
           </w:p>
         </w:tc>
       </w:tr>
       <w:tr>
         <w:trPr>
-          <w:trHeight w:val="870"/>
+          <w:trHeight w:val="614"/>
         </w:trPr>
         <w:tc>
           <w:tcPr>
-            <w:tcW w:w="2547" w:type="dxa"/>
+            <w:tcW w:w="1841" w:type="dxa"/>
           </w:tcPr>
           <w:p>
             <w:pPr>
@@ -3144,7 +3597,7 @@
         </w:tc>
         <w:tc>
           <w:tcPr>
-            <w:tcW w:w="2835" w:type="dxa"/>
+            <w:tcW w:w="2049" w:type="dxa"/>
           </w:tcPr>
           <w:p>
             <w:pPr>
@@ -3163,17 +3616,89 @@
                 <w:szCs w:val="24"/>
               </w:rPr>
               <w:t>Essencial</w:t>
+            </w:r>
+          </w:p>
+        </w:tc>
+        <w:tc>
+          <w:tcPr>
+            <w:tcW w:w="2049" w:type="dxa"/>
+          </w:tcPr>
+          <w:p>
+            <w:pPr>
+              <w:rPr>
+                <w:rFonts w:ascii="Arial" w:eastAsia="Arial" w:hAnsi="Arial" w:cs="Arial"/>
+                <w:noProof/>
+                <w:sz w:val="24"/>
+                <w:szCs w:val="24"/>
+              </w:rPr>
+            </w:pPr>
+            <w:r>
+              <w:rPr>
+                <w:rFonts w:ascii="Arial" w:eastAsia="Arial" w:hAnsi="Arial" w:cs="Arial"/>
+                <w:noProof/>
+                <w:sz w:val="24"/>
+                <w:szCs w:val="24"/>
+              </w:rPr>
+              <w:t>2</w:t>
+            </w:r>
+          </w:p>
+        </w:tc>
+        <w:tc>
+          <w:tcPr>
+            <w:tcW w:w="2049" w:type="dxa"/>
+          </w:tcPr>
+          <w:p>
+            <w:pPr>
+              <w:rPr>
+                <w:rFonts w:ascii="Arial" w:eastAsia="Arial" w:hAnsi="Arial" w:cs="Arial"/>
+                <w:noProof/>
+                <w:sz w:val="24"/>
+                <w:szCs w:val="24"/>
+              </w:rPr>
+            </w:pPr>
+            <w:r>
+              <w:rPr>
+                <w:rFonts w:ascii="Arial" w:eastAsia="Arial" w:hAnsi="Arial" w:cs="Arial"/>
+                <w:noProof/>
+                <w:sz w:val="24"/>
+                <w:szCs w:val="24"/>
+              </w:rPr>
+              <w:t>5</w:t>
+            </w:r>
+          </w:p>
+        </w:tc>
+        <w:tc>
+          <w:tcPr>
+            <w:tcW w:w="2049" w:type="dxa"/>
+          </w:tcPr>
+          <w:p>
+            <w:pPr>
+              <w:rPr>
+                <w:rFonts w:ascii="Arial" w:eastAsia="Arial" w:hAnsi="Arial" w:cs="Arial"/>
+                <w:noProof/>
+                <w:sz w:val="24"/>
+                <w:szCs w:val="24"/>
+              </w:rPr>
+            </w:pPr>
+            <w:r>
+              <w:rPr>
+                <w:rFonts w:ascii="Arial" w:eastAsia="Arial" w:hAnsi="Arial" w:cs="Arial"/>
+                <w:noProof/>
+                <w:sz w:val="24"/>
+                <w:szCs w:val="24"/>
+              </w:rPr>
+              <w:t>21</w:t>
             </w:r>
           </w:p>
         </w:tc>
       </w:tr>
       <w:tr>
         <w:trPr>
-          <w:trHeight w:val="870"/>
+          <w:trHeight w:val="614"/>
         </w:trPr>
         <w:tc>
           <w:tcPr>
-            <w:tcW w:w="2547" w:type="dxa"/>
+            <w:tcW w:w="1841" w:type="dxa"/>
           </w:tcPr>
           <w:p>
             <w:pPr>
@@ -3197,7 +3722,7 @@
         </w:tc>
         <w:tc>
           <w:tcPr>
-            <w:tcW w:w="2835" w:type="dxa"/>
+            <w:tcW w:w="2049" w:type="dxa"/>
           </w:tcPr>
           <w:p>
             <w:pPr>
@@ -3216,17 +3741,89 @@
                 <w:szCs w:val="24"/>
               </w:rPr>
               <w:t>Essencial</w:t>
+            </w:r>
+          </w:p>
+        </w:tc>
+        <w:tc>
+          <w:tcPr>
+            <w:tcW w:w="2049" w:type="dxa"/>
+          </w:tcPr>
+          <w:p>
+            <w:pPr>
+              <w:rPr>
+                <w:rFonts w:ascii="Arial" w:eastAsia="Arial" w:hAnsi="Arial" w:cs="Arial"/>
+                <w:noProof/>
+                <w:sz w:val="24"/>
+                <w:szCs w:val="24"/>
+              </w:rPr>
+            </w:pPr>
+            <w:r>
+              <w:rPr>
+                <w:rFonts w:ascii="Arial" w:eastAsia="Arial" w:hAnsi="Arial" w:cs="Arial"/>
+                <w:noProof/>
+                <w:sz w:val="24"/>
+                <w:szCs w:val="24"/>
+              </w:rPr>
+              <w:t>2</w:t>
+            </w:r>
+          </w:p>
+        </w:tc>
+        <w:tc>
+          <w:tcPr>
+            <w:tcW w:w="2049" w:type="dxa"/>
+          </w:tcPr>
+          <w:p>
+            <w:pPr>
+              <w:rPr>
+                <w:rFonts w:ascii="Arial" w:eastAsia="Arial" w:hAnsi="Arial" w:cs="Arial"/>
+                <w:noProof/>
+                <w:sz w:val="24"/>
+                <w:szCs w:val="24"/>
+              </w:rPr>
+            </w:pPr>
+            <w:r>
+              <w:rPr>
+                <w:rFonts w:ascii="Arial" w:eastAsia="Arial" w:hAnsi="Arial" w:cs="Arial"/>
+                <w:noProof/>
+                <w:sz w:val="24"/>
+                <w:szCs w:val="24"/>
+              </w:rPr>
+              <w:t>8</w:t>
+            </w:r>
+          </w:p>
+        </w:tc>
+        <w:tc>
+          <w:tcPr>
+            <w:tcW w:w="2049" w:type="dxa"/>
+          </w:tcPr>
+          <w:p>
+            <w:pPr>
+              <w:rPr>
+                <w:rFonts w:ascii="Arial" w:eastAsia="Arial" w:hAnsi="Arial" w:cs="Arial"/>
+                <w:noProof/>
+                <w:sz w:val="24"/>
+                <w:szCs w:val="24"/>
+              </w:rPr>
+            </w:pPr>
+            <w:r>
+              <w:rPr>
+                <w:rFonts w:ascii="Arial" w:eastAsia="Arial" w:hAnsi="Arial" w:cs="Arial"/>
+                <w:noProof/>
+                <w:sz w:val="24"/>
+                <w:szCs w:val="24"/>
+              </w:rPr>
+              <w:t>8</w:t>
             </w:r>
           </w:p>
         </w:tc>
       </w:tr>
       <w:tr>
         <w:trPr>
-          <w:trHeight w:val="870"/>
+          <w:trHeight w:val="614"/>
         </w:trPr>
         <w:tc>
           <w:tcPr>
-            <w:tcW w:w="2547" w:type="dxa"/>
+            <w:tcW w:w="1841" w:type="dxa"/>
           </w:tcPr>
           <w:p>
             <w:pPr>
@@ -3250,7 +3847,7 @@
         </w:tc>
         <w:tc>
           <w:tcPr>
-            <w:tcW w:w="2835" w:type="dxa"/>
+            <w:tcW w:w="2049" w:type="dxa"/>
           </w:tcPr>
           <w:p>
             <w:pPr>
@@ -3269,17 +3866,89 @@
                 <w:szCs w:val="24"/>
               </w:rPr>
               <w:t>Essencial</w:t>
+            </w:r>
+          </w:p>
+        </w:tc>
+        <w:tc>
+          <w:tcPr>
+            <w:tcW w:w="2049" w:type="dxa"/>
+          </w:tcPr>
+          <w:p>
+            <w:pPr>
+              <w:rPr>
+                <w:rFonts w:ascii="Arial" w:eastAsia="Arial" w:hAnsi="Arial" w:cs="Arial"/>
+                <w:noProof/>
+                <w:sz w:val="24"/>
+                <w:szCs w:val="24"/>
+              </w:rPr>
+            </w:pPr>
+            <w:r>
+              <w:rPr>
+                <w:rFonts w:ascii="Arial" w:eastAsia="Arial" w:hAnsi="Arial" w:cs="Arial"/>
+                <w:noProof/>
+                <w:sz w:val="24"/>
+                <w:szCs w:val="24"/>
+              </w:rPr>
+              <w:t>5</w:t>
+            </w:r>
+          </w:p>
+        </w:tc>
+        <w:tc>
+          <w:tcPr>
+            <w:tcW w:w="2049" w:type="dxa"/>
+          </w:tcPr>
+          <w:p>
+            <w:pPr>
+              <w:rPr>
+                <w:rFonts w:ascii="Arial" w:eastAsia="Arial" w:hAnsi="Arial" w:cs="Arial"/>
+                <w:noProof/>
+                <w:sz w:val="24"/>
+                <w:szCs w:val="24"/>
+              </w:rPr>
+            </w:pPr>
+            <w:r>
+              <w:rPr>
+                <w:rFonts w:ascii="Arial" w:eastAsia="Arial" w:hAnsi="Arial" w:cs="Arial"/>
+                <w:noProof/>
+                <w:sz w:val="24"/>
+                <w:szCs w:val="24"/>
+              </w:rPr>
+              <w:t>8</w:t>
+            </w:r>
+          </w:p>
+        </w:tc>
+        <w:tc>
+          <w:tcPr>
+            <w:tcW w:w="2049" w:type="dxa"/>
+          </w:tcPr>
+          <w:p>
+            <w:pPr>
+              <w:rPr>
+                <w:rFonts w:ascii="Arial" w:eastAsia="Arial" w:hAnsi="Arial" w:cs="Arial"/>
+                <w:noProof/>
+                <w:sz w:val="24"/>
+                <w:szCs w:val="24"/>
+              </w:rPr>
+            </w:pPr>
+            <w:r>
+              <w:rPr>
+                <w:rFonts w:ascii="Arial" w:eastAsia="Arial" w:hAnsi="Arial" w:cs="Arial"/>
+                <w:noProof/>
+                <w:sz w:val="24"/>
+                <w:szCs w:val="24"/>
+              </w:rPr>
+              <w:t>8</w:t>
             </w:r>
           </w:p>
         </w:tc>
       </w:tr>
       <w:tr>
         <w:trPr>
-          <w:trHeight w:val="870"/>
+          <w:trHeight w:val="614"/>
         </w:trPr>
         <w:tc>
           <w:tcPr>
-            <w:tcW w:w="2547" w:type="dxa"/>
+            <w:tcW w:w="1841" w:type="dxa"/>
           </w:tcPr>
           <w:p>
             <w:pPr>
@@ -3297,13 +3966,23 @@
                 <w:sz w:val="24"/>
                 <w:szCs w:val="24"/>
               </w:rPr>
-              <w:t>Introduzir regras de negocio para o cadastro</w:t>
+              <w:t xml:space="preserve">Introduzir regras de </w:t>
+            </w:r>
+            <w:r>
+              <w:rPr>
+                <w:rFonts w:ascii="Arial" w:eastAsia="Arial" w:hAnsi="Arial" w:cs="Arial"/>
+                <w:noProof/>
+                <w:sz w:val="24"/>
+                <w:szCs w:val="24"/>
+              </w:rPr>
+              <w:lastRenderedPageBreak/>
+              <w:t>negocio para o cadastro</w:t>
             </w:r>
           </w:p>
         </w:tc>
         <w:tc>
           <w:tcPr>
-            <w:tcW w:w="2835" w:type="dxa"/>
+            <w:tcW w:w="2049" w:type="dxa"/>
           </w:tcPr>
           <w:p>
             <w:pPr>
@@ -3321,18 +4000,91 @@
                 <w:sz w:val="24"/>
                 <w:szCs w:val="24"/>
               </w:rPr>
+              <w:lastRenderedPageBreak/>
               <w:t>importante</w:t>
+            </w:r>
+          </w:p>
+        </w:tc>
+        <w:tc>
+          <w:tcPr>
+            <w:tcW w:w="2049" w:type="dxa"/>
+          </w:tcPr>
+          <w:p>
+            <w:pPr>
+              <w:rPr>
+                <w:rFonts w:ascii="Arial" w:eastAsia="Arial" w:hAnsi="Arial" w:cs="Arial"/>
+                <w:noProof/>
+                <w:sz w:val="24"/>
+                <w:szCs w:val="24"/>
+              </w:rPr>
+            </w:pPr>
+            <w:r>
+              <w:rPr>
+                <w:rFonts w:ascii="Arial" w:eastAsia="Arial" w:hAnsi="Arial" w:cs="Arial"/>
+                <w:noProof/>
+                <w:sz w:val="24"/>
+                <w:szCs w:val="24"/>
+              </w:rPr>
+              <w:t>2</w:t>
+            </w:r>
+          </w:p>
+        </w:tc>
+        <w:tc>
+          <w:tcPr>
+            <w:tcW w:w="2049" w:type="dxa"/>
+          </w:tcPr>
+          <w:p>
+            <w:pPr>
+              <w:rPr>
+                <w:rFonts w:ascii="Arial" w:eastAsia="Arial" w:hAnsi="Arial" w:cs="Arial"/>
+                <w:noProof/>
+                <w:sz w:val="24"/>
+                <w:szCs w:val="24"/>
+              </w:rPr>
+            </w:pPr>
+            <w:r>
+              <w:rPr>
+                <w:rFonts w:ascii="Arial" w:eastAsia="Arial" w:hAnsi="Arial" w:cs="Arial"/>
+                <w:noProof/>
+                <w:sz w:val="24"/>
+                <w:szCs w:val="24"/>
+              </w:rPr>
+              <w:t>5</w:t>
+            </w:r>
+          </w:p>
+        </w:tc>
+        <w:tc>
+          <w:tcPr>
+            <w:tcW w:w="2049" w:type="dxa"/>
+          </w:tcPr>
+          <w:p>
+            <w:pPr>
+              <w:rPr>
+                <w:rFonts w:ascii="Arial" w:eastAsia="Arial" w:hAnsi="Arial" w:cs="Arial"/>
+                <w:noProof/>
+                <w:sz w:val="24"/>
+                <w:szCs w:val="24"/>
+              </w:rPr>
+            </w:pPr>
+            <w:r>
+              <w:rPr>
+                <w:rFonts w:ascii="Arial" w:eastAsia="Arial" w:hAnsi="Arial" w:cs="Arial"/>
+                <w:noProof/>
+                <w:sz w:val="24"/>
+                <w:szCs w:val="24"/>
+              </w:rPr>
+              <w:t>13</w:t>
             </w:r>
           </w:p>
         </w:tc>
       </w:tr>
       <w:tr>
         <w:trPr>
-          <w:trHeight w:val="870"/>
+          <w:trHeight w:val="614"/>
         </w:trPr>
         <w:tc>
           <w:tcPr>
-            <w:tcW w:w="2547" w:type="dxa"/>
+            <w:tcW w:w="1841" w:type="dxa"/>
           </w:tcPr>
           <w:p>
             <w:pPr>
@@ -3356,7 +4108,7 @@
         </w:tc>
         <w:tc>
           <w:tcPr>
-            <w:tcW w:w="2835" w:type="dxa"/>
+            <w:tcW w:w="2049" w:type="dxa"/>
           </w:tcPr>
           <w:p>
             <w:pPr>
@@ -3375,17 +4127,89 @@
                 <w:szCs w:val="24"/>
               </w:rPr>
               <w:t>importante</w:t>
+            </w:r>
+          </w:p>
+        </w:tc>
+        <w:tc>
+          <w:tcPr>
+            <w:tcW w:w="2049" w:type="dxa"/>
+          </w:tcPr>
+          <w:p>
+            <w:pPr>
+              <w:rPr>
+                <w:rFonts w:ascii="Arial" w:eastAsia="Arial" w:hAnsi="Arial" w:cs="Arial"/>
+                <w:noProof/>
+                <w:sz w:val="24"/>
+                <w:szCs w:val="24"/>
+              </w:rPr>
+            </w:pPr>
+            <w:r>
+              <w:rPr>
+                <w:rFonts w:ascii="Arial" w:eastAsia="Arial" w:hAnsi="Arial" w:cs="Arial"/>
+                <w:noProof/>
+                <w:sz w:val="24"/>
+                <w:szCs w:val="24"/>
+              </w:rPr>
+              <w:t>5</w:t>
+            </w:r>
+          </w:p>
+        </w:tc>
+        <w:tc>
+          <w:tcPr>
+            <w:tcW w:w="2049" w:type="dxa"/>
+          </w:tcPr>
+          <w:p>
+            <w:pPr>
+              <w:rPr>
+                <w:rFonts w:ascii="Arial" w:eastAsia="Arial" w:hAnsi="Arial" w:cs="Arial"/>
+                <w:noProof/>
+                <w:sz w:val="24"/>
+                <w:szCs w:val="24"/>
+              </w:rPr>
+            </w:pPr>
+            <w:r>
+              <w:rPr>
+                <w:rFonts w:ascii="Arial" w:eastAsia="Arial" w:hAnsi="Arial" w:cs="Arial"/>
+                <w:noProof/>
+                <w:sz w:val="24"/>
+                <w:szCs w:val="24"/>
+              </w:rPr>
+              <w:t>8</w:t>
+            </w:r>
+          </w:p>
+        </w:tc>
+        <w:tc>
+          <w:tcPr>
+            <w:tcW w:w="2049" w:type="dxa"/>
+          </w:tcPr>
+          <w:p>
+            <w:pPr>
+              <w:rPr>
+                <w:rFonts w:ascii="Arial" w:eastAsia="Arial" w:hAnsi="Arial" w:cs="Arial"/>
+                <w:noProof/>
+                <w:sz w:val="24"/>
+                <w:szCs w:val="24"/>
+              </w:rPr>
+            </w:pPr>
+            <w:r>
+              <w:rPr>
+                <w:rFonts w:ascii="Arial" w:eastAsia="Arial" w:hAnsi="Arial" w:cs="Arial"/>
+                <w:noProof/>
+                <w:sz w:val="24"/>
+                <w:szCs w:val="24"/>
+              </w:rPr>
+              <w:t>8</w:t>
             </w:r>
           </w:p>
         </w:tc>
       </w:tr>
       <w:tr>
         <w:trPr>
-          <w:trHeight w:val="870"/>
+          <w:trHeight w:val="614"/>
         </w:trPr>
         <w:tc>
           <w:tcPr>
-            <w:tcW w:w="2547" w:type="dxa"/>
+            <w:tcW w:w="1841" w:type="dxa"/>
           </w:tcPr>
           <w:p>
             <w:pPr>
@@ -3409,7 +4233,7 @@
         </w:tc>
         <w:tc>
           <w:tcPr>
-            <w:tcW w:w="2835" w:type="dxa"/>
+            <w:tcW w:w="2049" w:type="dxa"/>
           </w:tcPr>
           <w:p>
             <w:pPr>
@@ -3428,17 +4252,89 @@
                 <w:szCs w:val="24"/>
               </w:rPr>
               <w:t>desejavel</w:t>
+            </w:r>
+          </w:p>
+        </w:tc>
+        <w:tc>
+          <w:tcPr>
+            <w:tcW w:w="2049" w:type="dxa"/>
+          </w:tcPr>
+          <w:p>
+            <w:pPr>
+              <w:rPr>
+                <w:rFonts w:ascii="Arial" w:eastAsia="Arial" w:hAnsi="Arial" w:cs="Arial"/>
+                <w:noProof/>
+                <w:sz w:val="24"/>
+                <w:szCs w:val="24"/>
+              </w:rPr>
+            </w:pPr>
+            <w:r>
+              <w:rPr>
+                <w:rFonts w:ascii="Arial" w:eastAsia="Arial" w:hAnsi="Arial" w:cs="Arial"/>
+                <w:noProof/>
+                <w:sz w:val="24"/>
+                <w:szCs w:val="24"/>
+              </w:rPr>
+              <w:t>5</w:t>
+            </w:r>
+          </w:p>
+        </w:tc>
+        <w:tc>
+          <w:tcPr>
+            <w:tcW w:w="2049" w:type="dxa"/>
+          </w:tcPr>
+          <w:p>
+            <w:pPr>
+              <w:rPr>
+                <w:rFonts w:ascii="Arial" w:eastAsia="Arial" w:hAnsi="Arial" w:cs="Arial"/>
+                <w:noProof/>
+                <w:sz w:val="24"/>
+                <w:szCs w:val="24"/>
+              </w:rPr>
+            </w:pPr>
+            <w:r>
+              <w:rPr>
+                <w:rFonts w:ascii="Arial" w:eastAsia="Arial" w:hAnsi="Arial" w:cs="Arial"/>
+                <w:noProof/>
+                <w:sz w:val="24"/>
+                <w:szCs w:val="24"/>
+              </w:rPr>
+              <w:t>5</w:t>
+            </w:r>
+          </w:p>
+        </w:tc>
+        <w:tc>
+          <w:tcPr>
+            <w:tcW w:w="2049" w:type="dxa"/>
+          </w:tcPr>
+          <w:p>
+            <w:pPr>
+              <w:rPr>
+                <w:rFonts w:ascii="Arial" w:eastAsia="Arial" w:hAnsi="Arial" w:cs="Arial"/>
+                <w:noProof/>
+                <w:sz w:val="24"/>
+                <w:szCs w:val="24"/>
+              </w:rPr>
+            </w:pPr>
+            <w:r>
+              <w:rPr>
+                <w:rFonts w:ascii="Arial" w:eastAsia="Arial" w:hAnsi="Arial" w:cs="Arial"/>
+                <w:noProof/>
+                <w:sz w:val="24"/>
+                <w:szCs w:val="24"/>
+              </w:rPr>
+              <w:t>5</w:t>
             </w:r>
           </w:p>
         </w:tc>
       </w:tr>
       <w:tr>
         <w:trPr>
-          <w:trHeight w:val="870"/>
+          <w:trHeight w:val="614"/>
         </w:trPr>
         <w:tc>
           <w:tcPr>
-            <w:tcW w:w="2547" w:type="dxa"/>
+            <w:tcW w:w="1841" w:type="dxa"/>
           </w:tcPr>
           <w:p>
             <w:pPr>
@@ -3456,14 +4352,13 @@
                 <w:sz w:val="24"/>
                 <w:szCs w:val="24"/>
               </w:rPr>
-              <w:lastRenderedPageBreak/>
               <w:t>Manual para o bom manuseio dos sensores</w:t>
             </w:r>
           </w:p>
         </w:tc>
         <w:tc>
           <w:tcPr>
-            <w:tcW w:w="2835" w:type="dxa"/>
+            <w:tcW w:w="2049" w:type="dxa"/>
           </w:tcPr>
           <w:p>
             <w:pPr>
@@ -3482,6 +4377,78 @@
                 <w:szCs w:val="24"/>
               </w:rPr>
               <w:t>desejavel</w:t>
+            </w:r>
+          </w:p>
+        </w:tc>
+        <w:tc>
+          <w:tcPr>
+            <w:tcW w:w="2049" w:type="dxa"/>
+          </w:tcPr>
+          <w:p>
+            <w:pPr>
+              <w:rPr>
+                <w:rFonts w:ascii="Arial" w:eastAsia="Arial" w:hAnsi="Arial" w:cs="Arial"/>
+                <w:noProof/>
+                <w:sz w:val="24"/>
+                <w:szCs w:val="24"/>
+              </w:rPr>
+            </w:pPr>
+            <w:r>
+              <w:rPr>
+                <w:rFonts w:ascii="Arial" w:eastAsia="Arial" w:hAnsi="Arial" w:cs="Arial"/>
+                <w:noProof/>
+                <w:sz w:val="24"/>
+                <w:szCs w:val="24"/>
+              </w:rPr>
+              <w:t>3</w:t>
+            </w:r>
+          </w:p>
+        </w:tc>
+        <w:tc>
+          <w:tcPr>
+            <w:tcW w:w="2049" w:type="dxa"/>
+          </w:tcPr>
+          <w:p>
+            <w:pPr>
+              <w:rPr>
+                <w:rFonts w:ascii="Arial" w:eastAsia="Arial" w:hAnsi="Arial" w:cs="Arial"/>
+                <w:noProof/>
+                <w:sz w:val="24"/>
+                <w:szCs w:val="24"/>
+              </w:rPr>
+            </w:pPr>
+            <w:r>
+              <w:rPr>
+                <w:rFonts w:ascii="Arial" w:eastAsia="Arial" w:hAnsi="Arial" w:cs="Arial"/>
+                <w:noProof/>
+                <w:sz w:val="24"/>
+                <w:szCs w:val="24"/>
+              </w:rPr>
+              <w:t>5</w:t>
+            </w:r>
+          </w:p>
+        </w:tc>
+        <w:tc>
+          <w:tcPr>
+            <w:tcW w:w="2049" w:type="dxa"/>
+          </w:tcPr>
+          <w:p>
+            <w:pPr>
+              <w:rPr>
+                <w:rFonts w:ascii="Arial" w:eastAsia="Arial" w:hAnsi="Arial" w:cs="Arial"/>
+                <w:noProof/>
+                <w:sz w:val="24"/>
+                <w:szCs w:val="24"/>
+              </w:rPr>
+            </w:pPr>
+            <w:r>
+              <w:rPr>
+                <w:rFonts w:ascii="Arial" w:eastAsia="Arial" w:hAnsi="Arial" w:cs="Arial"/>
+                <w:noProof/>
+                <w:sz w:val="24"/>
+                <w:szCs w:val="24"/>
+              </w:rPr>
+              <w:t>5</w:t>
             </w:r>
           </w:p>
         </w:tc>
@@ -3754,39 +4721,74 @@
       </w:r>
       <w:bookmarkEnd w:id="1"/>
     </w:p>
-    <w:p>
-      <w:pPr>
-        <w:jc w:val="both"/>
-        <w:rPr>
-          <w:rFonts w:ascii="Arial" w:eastAsia="Arial" w:hAnsi="Arial" w:cs="Arial"/>
-          <w:color w:val="4472C4" w:themeColor="accent1"/>
-          <w:sz w:val="24"/>
-          <w:szCs w:val="24"/>
-        </w:rPr>
-      </w:pPr>
-    </w:p>
-    <w:p>
-      <w:pPr>
-        <w:jc w:val="both"/>
+    <w:p/>
+    <w:p>
+      <w:pPr>
+        <w:jc w:val="center"/>
+      </w:pPr>
+      <w:r>
+        <w:rPr>
+          <w:noProof/>
+        </w:rPr>
+        <w:lastRenderedPageBreak/>
+        <w:drawing>
+          <wp:inline distT="0" distB="0" distL="0" distR="0" wp14:anchorId="76A74E50" wp14:editId="0601562D">
+            <wp:extent cx="5825836" cy="3324704"/>
+            <wp:effectExtent l="0" t="0" r="3810" b="9525"/>
+            <wp:docPr id="3" name="Imagem 3"/>
+            <wp:cNvGraphicFramePr>
+              <a:graphicFrameLocks xmlns:a="http://schemas.openxmlformats.org/drawingml/2006/main" noChangeAspect="1"/>
+            </wp:cNvGraphicFramePr>
+            <a:graphic xmlns:a="http://schemas.openxmlformats.org/drawingml/2006/main">
+              <a:graphicData uri="http://schemas.openxmlformats.org/drawingml/2006/picture">
+                <pic:pic xmlns:pic="http://schemas.openxmlformats.org/drawingml/2006/picture">
+                  <pic:nvPicPr>
+                    <pic:cNvPr id="0" name="Picture 1"/>
+                    <pic:cNvPicPr>
+                      <a:picLocks noChangeAspect="1" noChangeArrowheads="1"/>
+                    </pic:cNvPicPr>
+                  </pic:nvPicPr>
+                  <pic:blipFill>
+                    <a:blip r:embed="rId13" cstate="print">
+                      <a:extLst>
+                        <a:ext uri="{28A0092B-C50C-407E-A947-70E740481C1C}">
+                          <a14:useLocalDpi xmlns:a14="http://schemas.microsoft.com/office/drawing/2010/main" val="0"/>
+                        </a:ext>
+                      </a:extLst>
+                    </a:blip>
+                    <a:srcRect/>
+                    <a:stretch>
+                      <a:fillRect/>
+                    </a:stretch>
+                  </pic:blipFill>
+                  <pic:spPr bwMode="auto">
+                    <a:xfrm>
+                      <a:off x="0" y="0"/>
+                      <a:ext cx="5828446" cy="3326193"/>
+                    </a:xfrm>
+                    <a:prstGeom prst="rect">
+                      <a:avLst/>
+                    </a:prstGeom>
+                    <a:noFill/>
+                    <a:ln>
+                      <a:noFill/>
+                    </a:ln>
+                  </pic:spPr>
+                </pic:pic>
+              </a:graphicData>
+            </a:graphic>
+          </wp:inline>
+        </w:drawing>
+      </w:r>
+    </w:p>
+    <w:p>
+      <w:pPr>
+        <w:jc w:val="center"/>
         <w:rPr>
           <w:rFonts w:eastAsia="Calibri"/>
           <w:color w:val="4472C4" w:themeColor="accent1"/>
         </w:rPr>
       </w:pPr>
-      <w:r>
-        <w:rPr>
-          <w:noProof/>
-          <w:color w:val="4472C4" w:themeColor="accent1"/>
-        </w:rPr>
-        <w:t>Colocar diagrama de negócios aqui</w:t>
-      </w:r>
-      <w:r>
-        <w:rPr>
-          <w:noProof/>
-          <w:color w:val="4472C4" w:themeColor="accent1"/>
-        </w:rPr>
-        <w:t>.</w:t>
-      </w:r>
     </w:p>
     <w:p>
       <w:pPr>
@@ -3833,25 +4835,7 @@
           <w:sz w:val="24"/>
           <w:szCs w:val="24"/>
         </w:rPr>
-        <w:t xml:space="preserve">Sabendo que a utilização de uma boa ferramenta de gestão de projeto gera uma maior organização, acompanhamento, aprimoramento e controle do projeto, incluindo seus requisitos e a própria equipe, optamos pelo </w:t>
-      </w:r>
-      <w:proofErr w:type="spellStart"/>
-      <w:r>
-        <w:rPr>
-          <w:rFonts w:eastAsia="Arial" w:cs="Arial"/>
-          <w:sz w:val="24"/>
-          <w:szCs w:val="24"/>
-        </w:rPr>
-        <w:t>ClickUp</w:t>
-      </w:r>
-      <w:proofErr w:type="spellEnd"/>
-      <w:r>
-        <w:rPr>
-          <w:rFonts w:eastAsia="Arial" w:cs="Arial"/>
-          <w:sz w:val="24"/>
-          <w:szCs w:val="24"/>
-        </w:rPr>
-        <w:t>. Este pode ser definido como uma plataforma de trabalho baseada em nuvem e um gerenciador de tarefas, que fornece todas as ferramentas e recursos para conclusão do projeto de forma eficiente, visível e acessível.</w:t>
+        <w:t>Sabendo que a utilização de uma boa ferramenta de gestão de projeto gera uma maior organização, acompanhamento, aprimoramento e controle do projeto, incluindo seus requisitos e a própria equipe, optamos pelo ClickUp. Este pode ser definido como uma plataforma de trabalho baseada em nuvem e um gerenciador de tarefas, que fornece todas as ferramentas e recursos para conclusão do projeto de forma eficiente, visível e acessível.</w:t>
       </w:r>
     </w:p>
     <w:p>
@@ -3979,25 +4963,7 @@
           <w:sz w:val="24"/>
           <w:szCs w:val="24"/>
         </w:rPr>
-        <w:t xml:space="preserve">Disponibilidade de diversos tipos de visualizações (lista, </w:t>
-      </w:r>
-      <w:proofErr w:type="spellStart"/>
-      <w:r>
-        <w:rPr>
-          <w:rFonts w:eastAsia="Arial" w:cs="Arial"/>
-          <w:sz w:val="24"/>
-          <w:szCs w:val="24"/>
-        </w:rPr>
-        <w:t>grantt</w:t>
-      </w:r>
-      <w:proofErr w:type="spellEnd"/>
-      <w:r>
-        <w:rPr>
-          <w:rFonts w:eastAsia="Arial" w:cs="Arial"/>
-          <w:sz w:val="24"/>
-          <w:szCs w:val="24"/>
-        </w:rPr>
-        <w:t>, mapa mental, board etc.)</w:t>
+        <w:t>Disponibilidade de diversos tipos de visualizações (lista, grantt, mapa mental, board etc.)</w:t>
       </w:r>
       <w:r>
         <w:rPr>
@@ -4124,12 +5090,294 @@
         <w:t>.</w:t>
       </w:r>
     </w:p>
+    <w:p>
+      <w:pPr>
+        <w:jc w:val="both"/>
+        <w:rPr>
+          <w:rFonts w:eastAsia="Arial" w:cs="Arial"/>
+          <w:sz w:val="24"/>
+          <w:szCs w:val="24"/>
+        </w:rPr>
+      </w:pPr>
+    </w:p>
+    <w:p>
+      <w:pPr>
+        <w:jc w:val="both"/>
+        <w:rPr>
+          <w:rFonts w:eastAsia="Arial" w:cs="Arial"/>
+          <w:sz w:val="24"/>
+          <w:szCs w:val="24"/>
+        </w:rPr>
+      </w:pPr>
+    </w:p>
+    <w:p>
+      <w:pPr>
+        <w:jc w:val="center"/>
+      </w:pPr>
+      <w:r>
+        <w:rPr>
+          <w:noProof/>
+        </w:rPr>
+        <w:lastRenderedPageBreak/>
+        <w:drawing>
+          <wp:inline distT="0" distB="0" distL="0" distR="0" wp14:anchorId="46EDB311" wp14:editId="0E12E260">
+            <wp:extent cx="5608320" cy="2700177"/>
+            <wp:effectExtent l="0" t="0" r="0" b="5080"/>
+            <wp:docPr id="1" name="Imagem 1" descr="Tela de computador com texto preto sobre fundo branco&#10;&#10;Descrição gerada automaticamente"/>
+            <wp:cNvGraphicFramePr>
+              <a:graphicFrameLocks xmlns:a="http://schemas.openxmlformats.org/drawingml/2006/main" noChangeAspect="1"/>
+            </wp:cNvGraphicFramePr>
+            <a:graphic xmlns:a="http://schemas.openxmlformats.org/drawingml/2006/main">
+              <a:graphicData uri="http://schemas.openxmlformats.org/drawingml/2006/picture">
+                <pic:pic xmlns:pic="http://schemas.openxmlformats.org/drawingml/2006/picture">
+                  <pic:nvPicPr>
+                    <pic:cNvPr id="1" name="Imagem 1" descr="Tela de computador com texto preto sobre fundo branco&#10;&#10;Descrição gerada automaticamente"/>
+                    <pic:cNvPicPr/>
+                  </pic:nvPicPr>
+                  <pic:blipFill>
+                    <a:blip r:embed="rId14"/>
+                    <a:stretch>
+                      <a:fillRect/>
+                    </a:stretch>
+                  </pic:blipFill>
+                  <pic:spPr>
+                    <a:xfrm>
+                      <a:off x="0" y="0"/>
+                      <a:ext cx="5626707" cy="2709030"/>
+                    </a:xfrm>
+                    <a:prstGeom prst="rect">
+                      <a:avLst/>
+                    </a:prstGeom>
+                  </pic:spPr>
+                </pic:pic>
+              </a:graphicData>
+            </a:graphic>
+          </wp:inline>
+        </w:drawing>
+      </w:r>
+    </w:p>
+    <w:p>
+      <w:r>
+        <w:t xml:space="preserve">            </w:t>
+      </w:r>
+      <w:r>
+        <w:t>Imagem</w:t>
+      </w:r>
+      <w:r>
+        <w:t xml:space="preserve"> da</w:t>
+      </w:r>
+      <w:r>
+        <w:t xml:space="preserve"> ferramenta de gestão: ClickUp</w:t>
+      </w:r>
+      <w:r>
+        <w:t>.</w:t>
+      </w:r>
+    </w:p>
     <w:p/>
+    <w:p>
+      <w:pPr>
+        <w:pStyle w:val="Ttulo1"/>
+      </w:pPr>
+      <w:r>
+        <w:t xml:space="preserve"> </w:t>
+      </w:r>
+      <w:r>
+        <w:t>Marcos do Projeto</w:t>
+      </w:r>
+    </w:p>
+    <w:p/>
+    <w:p>
+      <w:pPr>
+        <w:pStyle w:val="PargrafodaLista"/>
+        <w:numPr>
+          <w:ilvl w:val="0"/>
+          <w:numId w:val="27"/>
+        </w:numPr>
+      </w:pPr>
+      <w:r>
+        <w:t>Junção</w:t>
+      </w:r>
+      <w:r>
+        <w:t xml:space="preserve"> do Grupo, </w:t>
+      </w:r>
+      <w:r>
+        <w:t>12/</w:t>
+      </w:r>
+      <w:r>
+        <w:t>0</w:t>
+      </w:r>
+      <w:r>
+        <w:t>9</w:t>
+      </w:r>
+      <w:r>
+        <w:t>/2022</w:t>
+      </w:r>
+      <w:r>
+        <w:t>;</w:t>
+      </w:r>
+    </w:p>
+    <w:p>
+      <w:pPr>
+        <w:pStyle w:val="PargrafodaLista"/>
+        <w:numPr>
+          <w:ilvl w:val="0"/>
+          <w:numId w:val="27"/>
+        </w:numPr>
+      </w:pPr>
+      <w:r>
+        <w:t xml:space="preserve">Criação do projeto, </w:t>
+      </w:r>
+      <w:r>
+        <w:t>13/0</w:t>
+      </w:r>
+      <w:r>
+        <w:t>9</w:t>
+      </w:r>
+      <w:r>
+        <w:t>/2022</w:t>
+      </w:r>
+      <w:r>
+        <w:t>;</w:t>
+      </w:r>
+    </w:p>
+    <w:p>
+      <w:pPr>
+        <w:pStyle w:val="PargrafodaLista"/>
+        <w:numPr>
+          <w:ilvl w:val="0"/>
+          <w:numId w:val="27"/>
+        </w:numPr>
+      </w:pPr>
+      <w:r>
+        <w:t>Primeira reunião de grupo,</w:t>
+      </w:r>
+      <w:r>
+        <w:t xml:space="preserve"> 13/09/2022</w:t>
+      </w:r>
+      <w:r>
+        <w:t>;</w:t>
+      </w:r>
+    </w:p>
+    <w:p>
+      <w:pPr>
+        <w:pStyle w:val="PargrafodaLista"/>
+        <w:numPr>
+          <w:ilvl w:val="0"/>
+          <w:numId w:val="27"/>
+        </w:numPr>
+      </w:pPr>
+      <w:r>
+        <w:t>Apresentação da Sprint 2</w:t>
+      </w:r>
+      <w:r>
+        <w:t>, 25/10/2022</w:t>
+      </w:r>
+      <w:r>
+        <w:t>;</w:t>
+      </w:r>
+      <w:r>
+        <w:t xml:space="preserve"> </w:t>
+      </w:r>
+    </w:p>
+    <w:p>
+      <w:pPr>
+        <w:pStyle w:val="PargrafodaLista"/>
+      </w:pPr>
+    </w:p>
+    <w:p>
+      <w:pPr>
+        <w:pStyle w:val="PargrafodaLista"/>
+      </w:pPr>
+    </w:p>
+    <w:p>
+      <w:pPr>
+        <w:pStyle w:val="PargrafodaLista"/>
+      </w:pPr>
+    </w:p>
+    <w:p>
+      <w:pPr>
+        <w:pStyle w:val="Ttulo1"/>
+      </w:pPr>
+      <w:r>
+        <w:t>D</w:t>
+      </w:r>
+      <w:r>
+        <w:rPr>
+          <w:b w:val="0"/>
+          <w:bCs w:val="0"/>
+        </w:rPr>
+        <w:t>iagrama de Solução</w:t>
+      </w:r>
+    </w:p>
+    <w:p>
+      <w:pPr>
+        <w:pStyle w:val="PargrafodaLista"/>
+      </w:pPr>
+    </w:p>
+    <w:p>
+      <w:pPr>
+        <w:pStyle w:val="PargrafodaLista"/>
+      </w:pPr>
+      <w:r>
+        <w:rPr>
+          <w:noProof/>
+          <w:color w:val="4472C4" w:themeColor="accent1"/>
+        </w:rPr>
+        <w:drawing>
+          <wp:inline distT="0" distB="0" distL="0" distR="0" wp14:anchorId="207CAFEF" wp14:editId="6A763498">
+            <wp:extent cx="5595350" cy="3215640"/>
+            <wp:effectExtent l="0" t="0" r="5715" b="3810"/>
+            <wp:docPr id="4" name="Imagem 4" descr="Interface gráfica do usuário&#10;&#10;Descrição gerada automaticamente"/>
+            <wp:cNvGraphicFramePr>
+              <a:graphicFrameLocks xmlns:a="http://schemas.openxmlformats.org/drawingml/2006/main" noChangeAspect="1"/>
+            </wp:cNvGraphicFramePr>
+            <a:graphic xmlns:a="http://schemas.openxmlformats.org/drawingml/2006/main">
+              <a:graphicData uri="http://schemas.openxmlformats.org/drawingml/2006/picture">
+                <pic:pic xmlns:pic="http://schemas.openxmlformats.org/drawingml/2006/picture">
+                  <pic:nvPicPr>
+                    <pic:cNvPr id="4" name="Imagem 4" descr="Interface gráfica do usuário&#10;&#10;Descrição gerada automaticamente"/>
+                    <pic:cNvPicPr>
+                      <a:picLocks noChangeAspect="1" noChangeArrowheads="1"/>
+                    </pic:cNvPicPr>
+                  </pic:nvPicPr>
+                  <pic:blipFill>
+                    <a:blip r:embed="rId15">
+                      <a:extLst>
+                        <a:ext uri="{28A0092B-C50C-407E-A947-70E740481C1C}">
+                          <a14:useLocalDpi xmlns:a14="http://schemas.microsoft.com/office/drawing/2010/main" val="0"/>
+                        </a:ext>
+                      </a:extLst>
+                    </a:blip>
+                    <a:srcRect/>
+                    <a:stretch>
+                      <a:fillRect/>
+                    </a:stretch>
+                  </pic:blipFill>
+                  <pic:spPr bwMode="auto">
+                    <a:xfrm>
+                      <a:off x="0" y="0"/>
+                      <a:ext cx="5648853" cy="3246388"/>
+                    </a:xfrm>
+                    <a:prstGeom prst="rect">
+                      <a:avLst/>
+                    </a:prstGeom>
+                    <a:noFill/>
+                    <a:ln>
+                      <a:noFill/>
+                    </a:ln>
+                  </pic:spPr>
+                </pic:pic>
+              </a:graphicData>
+            </a:graphic>
+          </wp:inline>
+        </w:drawing>
+      </w:r>
+    </w:p>
     <w:sectPr>
-      <w:headerReference w:type="even" r:id="rId13"/>
-      <w:headerReference w:type="default" r:id="rId14"/>
-      <w:headerReference w:type="first" r:id="rId15"/>
-      <w:footerReference w:type="first" r:id="rId16"/>
+      <w:headerReference w:type="even" r:id="rId16"/>
+      <w:headerReference w:type="default" r:id="rId17"/>
+      <w:headerReference w:type="first" r:id="rId18"/>
+      <w:footerReference w:type="first" r:id="rId19"/>
       <w:pgSz w:w="11906" w:h="16838" w:code="9"/>
       <w:pgMar w:top="964" w:right="964" w:bottom="964" w:left="964" w:header="709" w:footer="709" w:gutter="0"/>
       <w:pgNumType w:start="0"/>
@@ -4331,24 +5579,6 @@
 </w:hdr>
 </file>
 
-<file path=word/intelligence2.xml><?xml version="1.0" encoding="utf-8"?>
-<int2:intelligence xmlns:int2="http://schemas.microsoft.com/office/intelligence/2020/intelligence" xmlns:oel="http://schemas.microsoft.com/office/2019/extlst">
-  <int2:observations>
-    <int2:textHash int2:hashCode="P6LcihKfETWwq0" int2:id="Uh09acv6">
-      <int2:state int2:value="Rejected" int2:type="LegacyProofing"/>
-    </int2:textHash>
-    <int2:textHash int2:hashCode="otYxlKdRCaC+n6" int2:id="rc4QziD3">
-      <int2:state int2:value="Rejected" int2:type="LegacyProofing"/>
-    </int2:textHash>
-    <int2:textHash int2:hashCode="EeMRO+7e92flaS" int2:id="sXSrleSu">
-      <int2:state int2:value="Rejected" int2:type="LegacyProofing"/>
-    </int2:textHash>
-  </int2:observations>
-  <int2:intelligenceSettings/>
-  <int2:onDemandWorkflows/>
-</int2:intelligence>
-</file>
-
 <file path=word/numbering.xml><?xml version="1.0" encoding="utf-8"?>
 <w:numbering xmlns:wpc="http://schemas.microsoft.com/office/word/2010/wordprocessingCanvas" xmlns:cx="http://schemas.microsoft.com/office/drawing/2014/chartex" xmlns:cx1="http://schemas.microsoft.com/office/drawing/2015/9/8/chartex" xmlns:cx2="http://schemas.microsoft.com/office/drawing/2015/10/21/chartex" xmlns:cx3="http://schemas.microsoft.com/office/drawing/2016/5/9/chartex" xmlns:cx4="http://schemas.microsoft.com/office/drawing/2016/5/10/chartex" xmlns:cx5="http://schemas.microsoft.com/office/drawing/2016/5/11/chartex" xmlns:cx6="http://schemas.microsoft.com/office/drawing/2016/5/12/chartex" xmlns:cx7="http://schemas.microsoft.com/office/drawing/2016/5/13/chartex" xmlns:cx8="http://schemas.microsoft.com/office/drawing/2016/5/14/chartex" xmlns:mc="http://schemas.openxmlformats.org/markup-compatibility/2006" xmlns:aink="http://schemas.microsoft.com/office/drawing/2016/ink" xmlns:am3d="http://schemas.microsoft.com/office/drawing/2017/model3d" xmlns:o="urn:schemas-microsoft-com:office:office" xmlns:oel="http://schemas.microsoft.com/office/2019/extlst" xmlns:r="http://schemas.openxmlformats.org/officeDocument/2006/relationships" xmlns:m="http://schemas.openxmlformats.org/officeDocument/2006/math" xmlns:v="urn:schemas-microsoft-com:vml" xmlns:wp14="http://schemas.microsoft.com/office/word/2010/wordprocessingDrawing" xmlns:wp="http://schemas.openxmlformats.org/drawingml/2006/wordprocessingDrawing" xmlns:w10="urn:schemas-microsoft-com:office:word" xmlns:w="http://schemas.openxmlformats.org/wordprocessingml/2006/main" xmlns:w14="http://schemas.microsoft.com/office/word/2010/wordml" xmlns:w15="http://schemas.microsoft.com/office/word/2012/wordml" xmlns:w16cex="http://schemas.microsoft.com/office/word/2018/wordml/cex" xmlns:w16cid="http://schemas.microsoft.com/office/word/2016/wordml/cid" xmlns:w16="http://schemas.microsoft.com/office/word/2018/wordml" xmlns:w16sdtdh="http://schemas.microsoft.com/office/word/2020/wordml/sdtdatahash" xmlns:w16se="http://schemas.microsoft.com/office/word/2015/wordml/symex" xmlns:wpg="http://schemas.microsoft.com/office/word/2010/wordprocessingGroup" xmlns:wpi="http://schemas.microsoft.com/office/word/2010/wordprocessingInk" xmlns:wne="http://schemas.microsoft.com/office/word/2006/wordml" xmlns:wps="http://schemas.microsoft.com/office/word/2010/wordprocessingShape" mc:Ignorable="w14 w15 w16se w16cid w16 w16cex w16sdtdh wp14">
   <w:abstractNum w:abstractNumId="0" w15:restartNumberingAfterBreak="0">
@@ -6256,6 +7486,119 @@
     </w:lvl>
   </w:abstractNum>
   <w:abstractNum w:abstractNumId="19" w15:restartNumberingAfterBreak="0">
+    <w:nsid w:val="67DD609A"/>
+    <w:multiLevelType w:val="hybridMultilevel"/>
+    <w:tmpl w:val="8370BFFA"/>
+    <w:lvl w:ilvl="0" w:tplc="04160001">
+      <w:start w:val="1"/>
+      <w:numFmt w:val="bullet"/>
+      <w:lvlText w:val=""/>
+      <w:lvlJc w:val="left"/>
+      <w:pPr>
+        <w:ind w:left="720" w:hanging="360"/>
+      </w:pPr>
+      <w:rPr>
+        <w:rFonts w:ascii="Symbol" w:hAnsi="Symbol" w:hint="default"/>
+      </w:rPr>
+    </w:lvl>
+    <w:lvl w:ilvl="1" w:tplc="04160003" w:tentative="1">
+      <w:start w:val="1"/>
+      <w:numFmt w:val="bullet"/>
+      <w:lvlText w:val="o"/>
+      <w:lvlJc w:val="left"/>
+      <w:pPr>
+        <w:ind w:left="1440" w:hanging="360"/>
+      </w:pPr>
+      <w:rPr>
+        <w:rFonts w:ascii="Courier New" w:hAnsi="Courier New" w:cs="Courier New" w:hint="default"/>
+      </w:rPr>
+    </w:lvl>
+    <w:lvl w:ilvl="2" w:tplc="04160005" w:tentative="1">
+      <w:start w:val="1"/>
+      <w:numFmt w:val="bullet"/>
+      <w:lvlText w:val=""/>
+      <w:lvlJc w:val="left"/>
+      <w:pPr>
+        <w:ind w:left="2160" w:hanging="360"/>
+      </w:pPr>
+      <w:rPr>
+        <w:rFonts w:ascii="Wingdings" w:hAnsi="Wingdings" w:hint="default"/>
+      </w:rPr>
+    </w:lvl>
+    <w:lvl w:ilvl="3" w:tplc="04160001" w:tentative="1">
+      <w:start w:val="1"/>
+      <w:numFmt w:val="bullet"/>
+      <w:lvlText w:val=""/>
+      <w:lvlJc w:val="left"/>
+      <w:pPr>
+        <w:ind w:left="2880" w:hanging="360"/>
+      </w:pPr>
+      <w:rPr>
+        <w:rFonts w:ascii="Symbol" w:hAnsi="Symbol" w:hint="default"/>
+      </w:rPr>
+    </w:lvl>
+    <w:lvl w:ilvl="4" w:tplc="04160003" w:tentative="1">
+      <w:start w:val="1"/>
+      <w:numFmt w:val="bullet"/>
+      <w:lvlText w:val="o"/>
+      <w:lvlJc w:val="left"/>
+      <w:pPr>
+        <w:ind w:left="3600" w:hanging="360"/>
+      </w:pPr>
+      <w:rPr>
+        <w:rFonts w:ascii="Courier New" w:hAnsi="Courier New" w:cs="Courier New" w:hint="default"/>
+      </w:rPr>
+    </w:lvl>
+    <w:lvl w:ilvl="5" w:tplc="04160005" w:tentative="1">
+      <w:start w:val="1"/>
+      <w:numFmt w:val="bullet"/>
+      <w:lvlText w:val=""/>
+      <w:lvlJc w:val="left"/>
+      <w:pPr>
+        <w:ind w:left="4320" w:hanging="360"/>
+      </w:pPr>
+      <w:rPr>
+        <w:rFonts w:ascii="Wingdings" w:hAnsi="Wingdings" w:hint="default"/>
+      </w:rPr>
+    </w:lvl>
+    <w:lvl w:ilvl="6" w:tplc="04160001" w:tentative="1">
+      <w:start w:val="1"/>
+      <w:numFmt w:val="bullet"/>
+      <w:lvlText w:val=""/>
+      <w:lvlJc w:val="left"/>
+      <w:pPr>
+        <w:ind w:left="5040" w:hanging="360"/>
+      </w:pPr>
+      <w:rPr>
+        <w:rFonts w:ascii="Symbol" w:hAnsi="Symbol" w:hint="default"/>
+      </w:rPr>
+    </w:lvl>
+    <w:lvl w:ilvl="7" w:tplc="04160003" w:tentative="1">
+      <w:start w:val="1"/>
+      <w:numFmt w:val="bullet"/>
+      <w:lvlText w:val="o"/>
+      <w:lvlJc w:val="left"/>
+      <w:pPr>
+        <w:ind w:left="5760" w:hanging="360"/>
+      </w:pPr>
+      <w:rPr>
+        <w:rFonts w:ascii="Courier New" w:hAnsi="Courier New" w:cs="Courier New" w:hint="default"/>
+      </w:rPr>
+    </w:lvl>
+    <w:lvl w:ilvl="8" w:tplc="04160005" w:tentative="1">
+      <w:start w:val="1"/>
+      <w:numFmt w:val="bullet"/>
+      <w:lvlText w:val=""/>
+      <w:lvlJc w:val="left"/>
+      <w:pPr>
+        <w:ind w:left="6480" w:hanging="360"/>
+      </w:pPr>
+      <w:rPr>
+        <w:rFonts w:ascii="Wingdings" w:hAnsi="Wingdings" w:hint="default"/>
+      </w:rPr>
+    </w:lvl>
+  </w:abstractNum>
+  <w:abstractNum w:abstractNumId="20" w15:restartNumberingAfterBreak="0">
     <w:nsid w:val="6A801195"/>
     <w:multiLevelType w:val="multilevel"/>
     <w:tmpl w:val="898C4D9A"/>
@@ -6341,7 +7684,7 @@
       </w:pPr>
     </w:lvl>
   </w:abstractNum>
-  <w:abstractNum w:abstractNumId="20" w15:restartNumberingAfterBreak="0">
+  <w:abstractNum w:abstractNumId="21" w15:restartNumberingAfterBreak="0">
     <w:nsid w:val="6E9775B8"/>
     <w:multiLevelType w:val="hybridMultilevel"/>
     <w:tmpl w:val="E4320994"/>
@@ -6454,7 +7797,7 @@
       </w:pPr>
     </w:lvl>
   </w:abstractNum>
-  <w:abstractNum w:abstractNumId="21" w15:restartNumberingAfterBreak="0">
+  <w:abstractNum w:abstractNumId="22" w15:restartNumberingAfterBreak="0">
     <w:nsid w:val="73BDDE97"/>
     <w:multiLevelType w:val="hybridMultilevel"/>
     <w:tmpl w:val="294C9612"/>
@@ -6567,7 +7910,7 @@
       </w:rPr>
     </w:lvl>
   </w:abstractNum>
-  <w:abstractNum w:abstractNumId="22" w15:restartNumberingAfterBreak="0">
+  <w:abstractNum w:abstractNumId="23" w15:restartNumberingAfterBreak="0">
     <w:nsid w:val="773B64FB"/>
     <w:multiLevelType w:val="hybridMultilevel"/>
     <w:tmpl w:val="A0DA674C"/>
@@ -6680,7 +8023,7 @@
       </w:rPr>
     </w:lvl>
   </w:abstractNum>
-  <w:abstractNum w:abstractNumId="23" w15:restartNumberingAfterBreak="0">
+  <w:abstractNum w:abstractNumId="24" w15:restartNumberingAfterBreak="0">
     <w:nsid w:val="7A09060E"/>
     <w:multiLevelType w:val="hybridMultilevel"/>
     <w:tmpl w:val="FC4EC026"/>
@@ -6793,7 +8136,7 @@
       </w:rPr>
     </w:lvl>
   </w:abstractNum>
-  <w:abstractNum w:abstractNumId="24" w15:restartNumberingAfterBreak="0">
+  <w:abstractNum w:abstractNumId="25" w15:restartNumberingAfterBreak="0">
     <w:nsid w:val="7A4B8145"/>
     <w:multiLevelType w:val="hybridMultilevel"/>
     <w:tmpl w:val="C5E0DC42"/>
@@ -6906,7 +8249,7 @@
       </w:rPr>
     </w:lvl>
   </w:abstractNum>
-  <w:abstractNum w:abstractNumId="25" w15:restartNumberingAfterBreak="0">
+  <w:abstractNum w:abstractNumId="26" w15:restartNumberingAfterBreak="0">
     <w:nsid w:val="7E5B3660"/>
     <w:multiLevelType w:val="hybridMultilevel"/>
     <w:tmpl w:val="987C561E"/>
@@ -7044,7 +8387,7 @@
     <w:abstractNumId w:val="2"/>
   </w:num>
   <w:num w:numId="9" w16cid:durableId="1529180895">
-    <w:abstractNumId w:val="19"/>
+    <w:abstractNumId w:val="20"/>
   </w:num>
   <w:num w:numId="10" w16cid:durableId="768353864">
     <w:abstractNumId w:val="14"/>
@@ -7053,13 +8396,13 @@
     <w:abstractNumId w:val="1"/>
   </w:num>
   <w:num w:numId="12" w16cid:durableId="224070927">
-    <w:abstractNumId w:val="20"/>
+    <w:abstractNumId w:val="21"/>
   </w:num>
   <w:num w:numId="13" w16cid:durableId="68118254">
-    <w:abstractNumId w:val="25"/>
+    <w:abstractNumId w:val="26"/>
   </w:num>
   <w:num w:numId="14" w16cid:durableId="1290935110">
-    <w:abstractNumId w:val="22"/>
+    <w:abstractNumId w:val="23"/>
   </w:num>
   <w:num w:numId="15" w16cid:durableId="463083236">
     <w:abstractNumId w:val="17"/>
@@ -7083,19 +8426,22 @@
     <w:abstractNumId w:val="0"/>
   </w:num>
   <w:num w:numId="22" w16cid:durableId="1257834515">
-    <w:abstractNumId w:val="23"/>
+    <w:abstractNumId w:val="24"/>
   </w:num>
   <w:num w:numId="23" w16cid:durableId="1096290292">
     <w:abstractNumId w:val="8"/>
   </w:num>
   <w:num w:numId="24" w16cid:durableId="1586845021">
-    <w:abstractNumId w:val="24"/>
+    <w:abstractNumId w:val="25"/>
   </w:num>
   <w:num w:numId="25" w16cid:durableId="363865746">
-    <w:abstractNumId w:val="21"/>
+    <w:abstractNumId w:val="22"/>
   </w:num>
   <w:num w:numId="26" w16cid:durableId="1487278849">
     <w:abstractNumId w:val="6"/>
+  </w:num>
+  <w:num w:numId="27" w16cid:durableId="1955865544">
+    <w:abstractNumId w:val="19"/>
   </w:num>
 </w:numbering>
 </file>
@@ -8272,7 +9618,14 @@
 </file>
 
 <file path=customXml/item1.xml><?xml version="1.0" encoding="utf-8"?>
-<b:Sources xmlns:b="http://schemas.openxmlformats.org/officeDocument/2006/bibliography" xmlns="http://schemas.openxmlformats.org/officeDocument/2006/bibliography" SelectedStyle="\APASixthEditionOfficeOnline.xsl" StyleName="APA" Version="6"/>
+<p:properties xmlns:p="http://schemas.microsoft.com/office/2006/metadata/properties" xmlns:xsi="http://www.w3.org/2001/XMLSchema-instance" xmlns:pc="http://schemas.microsoft.com/office/infopath/2007/PartnerControls">
+  <documentManagement>
+    <lcf76f155ced4ddcb4097134ff3c332f xmlns="0a53ad5e-08cc-4fba-9df9-747b79db3e02">
+      <Terms xmlns="http://schemas.microsoft.com/office/infopath/2007/PartnerControls"/>
+    </lcf76f155ced4ddcb4097134ff3c332f>
+    <TaxCatchAll xmlns="99f50afe-28e2-457c-9852-048361d66aad" xsi:nil="true"/>
+  </documentManagement>
+</p:properties>
 </file>
 
 <file path=customXml/item2.xml><?xml version="1.0" encoding="utf-8"?>
@@ -8465,14 +9818,7 @@
 </file>
 
 <file path=customXml/item3.xml><?xml version="1.0" encoding="utf-8"?>
-<p:properties xmlns:p="http://schemas.microsoft.com/office/2006/metadata/properties" xmlns:xsi="http://www.w3.org/2001/XMLSchema-instance" xmlns:pc="http://schemas.microsoft.com/office/infopath/2007/PartnerControls">
-  <documentManagement>
-    <lcf76f155ced4ddcb4097134ff3c332f xmlns="0a53ad5e-08cc-4fba-9df9-747b79db3e02">
-      <Terms xmlns="http://schemas.microsoft.com/office/infopath/2007/PartnerControls"/>
-    </lcf76f155ced4ddcb4097134ff3c332f>
-    <TaxCatchAll xmlns="99f50afe-28e2-457c-9852-048361d66aad" xsi:nil="true"/>
-  </documentManagement>
-</p:properties>
+<b:Sources xmlns:b="http://schemas.openxmlformats.org/officeDocument/2006/bibliography" xmlns="http://schemas.openxmlformats.org/officeDocument/2006/bibliography" SelectedStyle="\APASixthEditionOfficeOnline.xsl" StyleName="APA" Version="6"/>
 </file>
 
 <file path=customXml/item4.xml><?xml version="1.0" encoding="utf-8"?>
@@ -8485,9 +9831,12 @@
 </file>
 
 <file path=customXml/itemProps1.xml><?xml version="1.0" encoding="utf-8"?>
-<ds:datastoreItem xmlns:ds="http://schemas.openxmlformats.org/officeDocument/2006/customXml" ds:itemID="{43C36E59-8586-4352-8310-158AD4E65655}">
+<ds:datastoreItem xmlns:ds="http://schemas.openxmlformats.org/officeDocument/2006/customXml" ds:itemID="{79054B02-B215-46AC-9176-544339E93661}">
   <ds:schemaRefs>
-    <ds:schemaRef ds:uri="http://schemas.openxmlformats.org/officeDocument/2006/bibliography"/>
+    <ds:schemaRef ds:uri="http://schemas.microsoft.com/office/2006/metadata/properties"/>
+    <ds:schemaRef ds:uri="http://schemas.microsoft.com/office/infopath/2007/PartnerControls"/>
+    <ds:schemaRef ds:uri="0a53ad5e-08cc-4fba-9df9-747b79db3e02"/>
+    <ds:schemaRef ds:uri="99f50afe-28e2-457c-9852-048361d66aad"/>
   </ds:schemaRefs>
 </ds:datastoreItem>
 </file>
@@ -8512,12 +9861,9 @@
 </file>
 
 <file path=customXml/itemProps3.xml><?xml version="1.0" encoding="utf-8"?>
-<ds:datastoreItem xmlns:ds="http://schemas.openxmlformats.org/officeDocument/2006/customXml" ds:itemID="{79054B02-B215-46AC-9176-544339E93661}">
+<ds:datastoreItem xmlns:ds="http://schemas.openxmlformats.org/officeDocument/2006/customXml" ds:itemID="{43C36E59-8586-4352-8310-158AD4E65655}">
   <ds:schemaRefs>
-    <ds:schemaRef ds:uri="http://schemas.microsoft.com/office/2006/metadata/properties"/>
-    <ds:schemaRef ds:uri="http://schemas.microsoft.com/office/infopath/2007/PartnerControls"/>
-    <ds:schemaRef ds:uri="0a53ad5e-08cc-4fba-9df9-747b79db3e02"/>
-    <ds:schemaRef ds:uri="99f50afe-28e2-457c-9852-048361d66aad"/>
+    <ds:schemaRef ds:uri="http://schemas.openxmlformats.org/officeDocument/2006/bibliography"/>
   </ds:schemaRefs>
 </ds:datastoreItem>
 </file>

</xml_diff>